<commit_message>
5. Working with dataset
5. Working with dataset
</commit_message>
<xml_diff>
--- a/Capstone report.docx
+++ b/Capstone report.docx
@@ -742,25 +742,7 @@
           <w:sz w:val="24"/>
           <w:szCs w:val="24"/>
         </w:rPr>
-        <w:t>Boxplot of variable “</w:t>
-      </w:r>
-      <w:proofErr w:type="spellStart"/>
-      <w:r>
-        <w:rPr>
-          <w:rFonts w:ascii="Times New Roman" w:hAnsi="Times New Roman" w:cs="Times New Roman"/>
-          <w:sz w:val="24"/>
-          <w:szCs w:val="24"/>
-        </w:rPr>
-        <w:t>propertySize</w:t>
-      </w:r>
-      <w:proofErr w:type="spellEnd"/>
-      <w:r>
-        <w:rPr>
-          <w:rFonts w:ascii="Times New Roman" w:hAnsi="Times New Roman" w:cs="Times New Roman"/>
-          <w:sz w:val="24"/>
-          <w:szCs w:val="24"/>
-        </w:rPr>
-        <w:t>”</w:t>
+        <w:t>Boxplot of variable “propertySize”</w:t>
       </w:r>
       <w:r>
         <w:rPr>
@@ -1297,29 +1279,7 @@
           <w:szCs w:val="24"/>
           <w:lang w:eastAsia="en-IE"/>
         </w:rPr>
-        <w:t xml:space="preserve">Figure 10. </w:t>
-      </w:r>
-      <w:proofErr w:type="spellStart"/>
-      <w:r>
-        <w:rPr>
-          <w:rFonts w:ascii="Times New Roman" w:eastAsia="Times New Roman" w:hAnsi="Times New Roman" w:cs="Times New Roman"/>
-          <w:color w:val="000000"/>
-          <w:sz w:val="24"/>
-          <w:szCs w:val="24"/>
-          <w:lang w:eastAsia="en-IE"/>
-        </w:rPr>
-        <w:t>Barchart</w:t>
-      </w:r>
-      <w:proofErr w:type="spellEnd"/>
-      <w:r>
-        <w:rPr>
-          <w:rFonts w:ascii="Times New Roman" w:eastAsia="Times New Roman" w:hAnsi="Times New Roman" w:cs="Times New Roman"/>
-          <w:color w:val="000000"/>
-          <w:sz w:val="24"/>
-          <w:szCs w:val="24"/>
-          <w:lang w:eastAsia="en-IE"/>
-        </w:rPr>
-        <w:t xml:space="preserve"> of 10 most important features</w:t>
+        <w:t>Figure 10. Barchart of 10 most important features</w:t>
       </w:r>
       <w:r>
         <w:rPr>
@@ -1353,29 +1313,7 @@
           <w:szCs w:val="24"/>
           <w:lang w:eastAsia="en-IE"/>
         </w:rPr>
-        <w:t xml:space="preserve">Figure 11. </w:t>
-      </w:r>
-      <w:proofErr w:type="spellStart"/>
-      <w:r>
-        <w:rPr>
-          <w:rFonts w:ascii="Times New Roman" w:eastAsia="Times New Roman" w:hAnsi="Times New Roman" w:cs="Times New Roman"/>
-          <w:color w:val="000000"/>
-          <w:sz w:val="24"/>
-          <w:szCs w:val="24"/>
-          <w:lang w:eastAsia="en-IE"/>
-        </w:rPr>
-        <w:t>Barchart</w:t>
-      </w:r>
-      <w:proofErr w:type="spellEnd"/>
-      <w:r>
-        <w:rPr>
-          <w:rFonts w:ascii="Times New Roman" w:eastAsia="Times New Roman" w:hAnsi="Times New Roman" w:cs="Times New Roman"/>
-          <w:color w:val="000000"/>
-          <w:sz w:val="24"/>
-          <w:szCs w:val="24"/>
-          <w:lang w:eastAsia="en-IE"/>
-        </w:rPr>
-        <w:t xml:space="preserve"> of 10 least important features</w:t>
+        <w:t>Figure 11. Barchart of 10 least important features</w:t>
       </w:r>
       <w:r>
         <w:rPr>
@@ -2665,6 +2603,14 @@
           <w:szCs w:val="24"/>
         </w:rPr>
       </w:pPr>
+      <w:r>
+        <w:rPr>
+          <w:rFonts w:ascii="Times New Roman" w:hAnsi="Times New Roman" w:cs="Times New Roman"/>
+          <w:sz w:val="24"/>
+          <w:szCs w:val="24"/>
+        </w:rPr>
+        <w:t>Data for our study from Brazil’s Nacional  Agency for Petroleum, Natural Gas , and Biofuels(ANP). The dataset is built on monthly observations for gas stations in all 26 Brazilian states and in the Federal District. The data provides fine-grained data on all fuel types, including Gasoline, Diesel, Ethanol, and Natural Gas (GNV), for multiple years. The data is highly granular, with potential for geographical as well as temporal analysis.</w:t>
+      </w:r>
     </w:p>
     <w:p>
       <w:pPr>
@@ -2683,211 +2629,665 @@
           <w:sz w:val="24"/>
           <w:szCs w:val="24"/>
         </w:rPr>
-        <w:t xml:space="preserve">The goal of this project is to analyse house prices going forward, to </w:t>
-      </w:r>
-      <w:r>
-        <w:rPr>
-          <w:rFonts w:ascii="Times New Roman" w:hAnsi="Times New Roman" w:cs="Times New Roman"/>
-          <w:sz w:val="24"/>
-          <w:szCs w:val="24"/>
-        </w:rPr>
-        <w:t>explore</w:t>
-      </w:r>
-      <w:r>
-        <w:rPr>
-          <w:rFonts w:ascii="Times New Roman" w:hAnsi="Times New Roman" w:cs="Times New Roman"/>
-          <w:sz w:val="24"/>
-          <w:szCs w:val="24"/>
-        </w:rPr>
-        <w:t xml:space="preserve"> possible solutions regarding availab</w:t>
-      </w:r>
-      <w:r>
-        <w:rPr>
-          <w:rFonts w:ascii="Times New Roman" w:hAnsi="Times New Roman" w:cs="Times New Roman"/>
-          <w:sz w:val="24"/>
-          <w:szCs w:val="24"/>
-        </w:rPr>
-        <w:t>i</w:t>
-      </w:r>
-      <w:r>
-        <w:rPr>
-          <w:rFonts w:ascii="Times New Roman" w:hAnsi="Times New Roman" w:cs="Times New Roman"/>
-          <w:sz w:val="24"/>
-          <w:szCs w:val="24"/>
-        </w:rPr>
-        <w:t>l</w:t>
-      </w:r>
-      <w:r>
-        <w:rPr>
-          <w:rFonts w:ascii="Times New Roman" w:hAnsi="Times New Roman" w:cs="Times New Roman"/>
-          <w:sz w:val="24"/>
-          <w:szCs w:val="24"/>
-        </w:rPr>
-        <w:t>it</w:t>
-      </w:r>
-      <w:r>
-        <w:rPr>
-          <w:rFonts w:ascii="Times New Roman" w:hAnsi="Times New Roman" w:cs="Times New Roman"/>
-          <w:sz w:val="24"/>
-          <w:szCs w:val="24"/>
-        </w:rPr>
-        <w:t xml:space="preserve">y and affordability. </w:t>
-      </w:r>
-      <w:r>
-        <w:rPr>
-          <w:rFonts w:ascii="Times New Roman" w:hAnsi="Times New Roman" w:cs="Times New Roman"/>
-          <w:sz w:val="24"/>
-          <w:szCs w:val="24"/>
-        </w:rPr>
-        <w:t>Dataset used</w:t>
-      </w:r>
-      <w:r>
-        <w:rPr>
-          <w:rFonts w:ascii="Times New Roman" w:hAnsi="Times New Roman" w:cs="Times New Roman"/>
-          <w:sz w:val="24"/>
-          <w:szCs w:val="24"/>
-        </w:rPr>
-        <w:t xml:space="preserve"> is </w:t>
-      </w:r>
-      <w:r>
-        <w:rPr>
-          <w:rFonts w:ascii="Times New Roman" w:hAnsi="Times New Roman" w:cs="Times New Roman"/>
-          <w:sz w:val="24"/>
-          <w:szCs w:val="24"/>
-        </w:rPr>
-        <w:t xml:space="preserve">publicly available of one of the main housing portals daft.ie </w:t>
-      </w:r>
-      <w:r>
-        <w:rPr>
-          <w:rFonts w:ascii="Times New Roman" w:hAnsi="Times New Roman" w:cs="Times New Roman"/>
-          <w:sz w:val="24"/>
-          <w:szCs w:val="24"/>
-        </w:rPr>
-        <w:t>-</w:t>
-      </w:r>
-      <w:r>
-        <w:rPr>
-          <w:rFonts w:ascii="Times New Roman" w:hAnsi="Times New Roman" w:cs="Times New Roman"/>
-          <w:sz w:val="24"/>
-          <w:szCs w:val="24"/>
-        </w:rPr>
-        <w:t xml:space="preserve"> "</w:t>
-      </w:r>
-      <w:r>
+        <w:t xml:space="preserve">Every row in the data is na individual observation for na individual type of fuel in na individual location for na individual time period. Place (Whether by state or by region), fuel type, measurement </w:t>
+      </w:r>
+      <w:r>
+        <w:rPr>
+          <w:rFonts w:ascii="Times New Roman" w:hAnsi="Times New Roman" w:cs="Times New Roman"/>
+          <w:sz w:val="24"/>
+          <w:szCs w:val="24"/>
+        </w:rPr>
+        <w:lastRenderedPageBreak/>
+        <w:t>unit (e.g. R$/liter, R$/kg, R</w:t>
+      </w:r>
+      <w:r>
+        <w:rPr>
+          <w:rFonts w:ascii="Times New Roman" w:hAnsi="Times New Roman" w:cs="Times New Roman"/>
+          <w:sz w:val="24"/>
+          <w:szCs w:val="24"/>
+        </w:rPr>
+        <w:t>4/m3), and the varying statical measures on the resale price and the distribution price are most essential available features.</w:t>
+      </w:r>
+    </w:p>
+    <w:p>
+      <w:pPr>
+        <w:spacing w:after="200" w:line="276" w:lineRule="auto"/>
+        <w:ind w:firstLine="567"/>
+        <w:jc w:val="both"/>
+        <w:rPr>
+          <w:rFonts w:ascii="Times New Roman" w:hAnsi="Times New Roman" w:cs="Times New Roman"/>
+          <w:sz w:val="24"/>
+          <w:szCs w:val="24"/>
+        </w:rPr>
+      </w:pPr>
+      <w:r>
+        <w:rPr>
+          <w:rFonts w:ascii="Times New Roman" w:hAnsi="Times New Roman" w:cs="Times New Roman"/>
+          <w:sz w:val="24"/>
+          <w:szCs w:val="24"/>
+        </w:rPr>
+        <w:t>The most important columns to examine are:</w:t>
+      </w:r>
+    </w:p>
+    <w:p>
+      <w:pPr>
+        <w:numPr>
+          <w:ilvl w:val="0"/>
+          <w:numId w:val="26"/>
+        </w:numPr>
+        <w:spacing w:before="100" w:beforeAutospacing="1" w:after="100" w:afterAutospacing="1" w:line="240" w:lineRule="auto"/>
+        <w:rPr>
+          <w:rFonts w:ascii="Times New Roman" w:eastAsia="Times New Roman" w:hAnsi="Times New Roman" w:cs="Times New Roman"/>
+          <w:sz w:val="24"/>
+          <w:szCs w:val="24"/>
+          <w:lang w:val="en-US" w:eastAsia="pt-BR"/>
+        </w:rPr>
+      </w:pPr>
+      <w:r>
+        <w:rPr>
+          <w:rFonts w:ascii="Courier New" w:eastAsia="Times New Roman" w:hAnsi="Courier New" w:cs="Courier New"/>
+          <w:sz w:val="20"/>
+          <w:szCs w:val="20"/>
+          <w:lang w:val="en-US" w:eastAsia="pt-BR"/>
+        </w:rPr>
+        <w:t>start_date</w:t>
+      </w:r>
+      <w:r>
+        <w:rPr>
+          <w:rFonts w:ascii="Times New Roman" w:eastAsia="Times New Roman" w:hAnsi="Times New Roman" w:cs="Times New Roman"/>
+          <w:sz w:val="24"/>
+          <w:szCs w:val="24"/>
+          <w:lang w:val="en-US" w:eastAsia="pt-BR"/>
+        </w:rPr>
+        <w:t>: The reference date for the pricing survey</w:t>
+      </w:r>
+    </w:p>
+    <w:p>
+      <w:pPr>
+        <w:numPr>
+          <w:ilvl w:val="0"/>
+          <w:numId w:val="26"/>
+        </w:numPr>
+        <w:spacing w:before="100" w:beforeAutospacing="1" w:after="100" w:afterAutospacing="1" w:line="240" w:lineRule="auto"/>
+        <w:rPr>
+          <w:rFonts w:ascii="Times New Roman" w:eastAsia="Times New Roman" w:hAnsi="Times New Roman" w:cs="Times New Roman"/>
+          <w:sz w:val="24"/>
+          <w:szCs w:val="24"/>
+          <w:lang w:val="pt-BR" w:eastAsia="pt-BR"/>
+        </w:rPr>
+      </w:pPr>
+      <w:r>
+        <w:rPr>
+          <w:rFonts w:ascii="Courier New" w:eastAsia="Times New Roman" w:hAnsi="Courier New" w:cs="Courier New"/>
+          <w:sz w:val="20"/>
+          <w:szCs w:val="20"/>
+          <w:lang w:val="pt-BR" w:eastAsia="pt-BR"/>
+        </w:rPr>
+        <w:t>region</w:t>
+      </w:r>
+      <w:r>
+        <w:rPr>
+          <w:rFonts w:ascii="Times New Roman" w:eastAsia="Times New Roman" w:hAnsi="Times New Roman" w:cs="Times New Roman"/>
+          <w:sz w:val="24"/>
+          <w:szCs w:val="24"/>
+          <w:lang w:val="pt-BR" w:eastAsia="pt-BR"/>
+        </w:rPr>
+        <w:t xml:space="preserve"> and </w:t>
+      </w:r>
+      <w:r>
+        <w:rPr>
+          <w:rFonts w:ascii="Courier New" w:eastAsia="Times New Roman" w:hAnsi="Courier New" w:cs="Courier New"/>
+          <w:sz w:val="20"/>
+          <w:szCs w:val="20"/>
+          <w:lang w:val="pt-BR" w:eastAsia="pt-BR"/>
+        </w:rPr>
+        <w:t>state</w:t>
+      </w:r>
+      <w:r>
+        <w:rPr>
+          <w:rFonts w:ascii="Times New Roman" w:eastAsia="Times New Roman" w:hAnsi="Times New Roman" w:cs="Times New Roman"/>
+          <w:sz w:val="24"/>
+          <w:szCs w:val="24"/>
+          <w:lang w:val="pt-BR" w:eastAsia="pt-BR"/>
+        </w:rPr>
+        <w:t>: Geographic classification</w:t>
+      </w:r>
+    </w:p>
+    <w:p>
+      <w:pPr>
+        <w:numPr>
+          <w:ilvl w:val="0"/>
+          <w:numId w:val="26"/>
+        </w:numPr>
+        <w:spacing w:before="100" w:beforeAutospacing="1" w:after="100" w:afterAutospacing="1" w:line="240" w:lineRule="auto"/>
+        <w:rPr>
+          <w:rFonts w:ascii="Times New Roman" w:eastAsia="Times New Roman" w:hAnsi="Times New Roman" w:cs="Times New Roman"/>
+          <w:sz w:val="24"/>
+          <w:szCs w:val="24"/>
+          <w:lang w:val="en-US" w:eastAsia="pt-BR"/>
+        </w:rPr>
+      </w:pPr>
+      <w:r>
+        <w:rPr>
+          <w:rFonts w:ascii="Courier New" w:eastAsia="Times New Roman" w:hAnsi="Courier New" w:cs="Courier New"/>
+          <w:sz w:val="20"/>
+          <w:szCs w:val="20"/>
+          <w:lang w:val="en-US" w:eastAsia="pt-BR"/>
+        </w:rPr>
+        <w:t>product</w:t>
+      </w:r>
+      <w:r>
+        <w:rPr>
+          <w:rFonts w:ascii="Times New Roman" w:eastAsia="Times New Roman" w:hAnsi="Times New Roman" w:cs="Times New Roman"/>
+          <w:sz w:val="24"/>
+          <w:szCs w:val="24"/>
+          <w:lang w:val="en-US" w:eastAsia="pt-BR"/>
+        </w:rPr>
+        <w:t>: Fuel type (e.g., gasoline, diesel)</w:t>
+      </w:r>
+    </w:p>
+    <w:p>
+      <w:pPr>
+        <w:numPr>
+          <w:ilvl w:val="0"/>
+          <w:numId w:val="26"/>
+        </w:numPr>
+        <w:spacing w:before="100" w:beforeAutospacing="1" w:after="100" w:afterAutospacing="1" w:line="240" w:lineRule="auto"/>
+        <w:rPr>
+          <w:rFonts w:ascii="Times New Roman" w:eastAsia="Times New Roman" w:hAnsi="Times New Roman" w:cs="Times New Roman"/>
+          <w:sz w:val="24"/>
+          <w:szCs w:val="24"/>
+          <w:lang w:val="en-US" w:eastAsia="pt-BR"/>
+        </w:rPr>
+      </w:pPr>
+      <w:r>
+        <w:rPr>
+          <w:rFonts w:ascii="Courier New" w:eastAsia="Times New Roman" w:hAnsi="Courier New" w:cs="Courier New"/>
+          <w:sz w:val="20"/>
+          <w:szCs w:val="20"/>
+          <w:lang w:val="en-US" w:eastAsia="pt-BR"/>
+        </w:rPr>
+        <w:t>unit_of_measurement</w:t>
+      </w:r>
+      <w:r>
+        <w:rPr>
+          <w:rFonts w:ascii="Times New Roman" w:eastAsia="Times New Roman" w:hAnsi="Times New Roman" w:cs="Times New Roman"/>
+          <w:sz w:val="24"/>
+          <w:szCs w:val="24"/>
+          <w:lang w:val="en-US" w:eastAsia="pt-BR"/>
+        </w:rPr>
+        <w:t>: Unit used to report prices</w:t>
+      </w:r>
+    </w:p>
+    <w:p>
+      <w:pPr>
+        <w:numPr>
+          <w:ilvl w:val="0"/>
+          <w:numId w:val="26"/>
+        </w:numPr>
+        <w:spacing w:before="100" w:beforeAutospacing="1" w:after="100" w:afterAutospacing="1" w:line="240" w:lineRule="auto"/>
+        <w:rPr>
+          <w:rFonts w:ascii="Times New Roman" w:eastAsia="Times New Roman" w:hAnsi="Times New Roman" w:cs="Times New Roman"/>
+          <w:sz w:val="24"/>
+          <w:szCs w:val="24"/>
+          <w:lang w:val="en-US" w:eastAsia="pt-BR"/>
+        </w:rPr>
+      </w:pPr>
+      <w:r>
+        <w:rPr>
+          <w:rFonts w:ascii="Courier New" w:eastAsia="Times New Roman" w:hAnsi="Courier New" w:cs="Courier New"/>
+          <w:sz w:val="20"/>
+          <w:szCs w:val="20"/>
+          <w:lang w:val="en-US" w:eastAsia="pt-BR"/>
+        </w:rPr>
+        <w:t>average_resale_price</w:t>
+      </w:r>
+      <w:r>
+        <w:rPr>
+          <w:rFonts w:ascii="Times New Roman" w:eastAsia="Times New Roman" w:hAnsi="Times New Roman" w:cs="Times New Roman"/>
+          <w:sz w:val="24"/>
+          <w:szCs w:val="24"/>
+          <w:lang w:val="en-US" w:eastAsia="pt-BR"/>
+        </w:rPr>
+        <w:t>: Main target variable for prediction</w:t>
+      </w:r>
+    </w:p>
+    <w:p>
+      <w:pPr>
+        <w:numPr>
+          <w:ilvl w:val="0"/>
+          <w:numId w:val="26"/>
+        </w:numPr>
+        <w:spacing w:before="100" w:beforeAutospacing="1" w:after="100" w:afterAutospacing="1" w:line="240" w:lineRule="auto"/>
+        <w:rPr>
+          <w:rFonts w:ascii="Times New Roman" w:eastAsia="Times New Roman" w:hAnsi="Times New Roman" w:cs="Times New Roman"/>
+          <w:sz w:val="24"/>
+          <w:szCs w:val="24"/>
+          <w:lang w:val="en-US" w:eastAsia="pt-BR"/>
+        </w:rPr>
+      </w:pPr>
+      <w:r>
+        <w:rPr>
+          <w:rFonts w:ascii="Courier New" w:eastAsia="Times New Roman" w:hAnsi="Courier New" w:cs="Courier New"/>
+          <w:sz w:val="20"/>
+          <w:szCs w:val="20"/>
+          <w:lang w:val="en-US" w:eastAsia="pt-BR"/>
+        </w:rPr>
+        <w:t>standard_deviation_resale</w:t>
+      </w:r>
+      <w:r>
+        <w:rPr>
+          <w:rFonts w:ascii="Times New Roman" w:eastAsia="Times New Roman" w:hAnsi="Times New Roman" w:cs="Times New Roman"/>
+          <w:sz w:val="24"/>
+          <w:szCs w:val="24"/>
+          <w:lang w:val="en-US" w:eastAsia="pt-BR"/>
+        </w:rPr>
+        <w:t xml:space="preserve">, </w:t>
+      </w:r>
+      <w:r>
+        <w:rPr>
+          <w:rFonts w:ascii="Courier New" w:eastAsia="Times New Roman" w:hAnsi="Courier New" w:cs="Courier New"/>
+          <w:sz w:val="20"/>
+          <w:szCs w:val="20"/>
+          <w:lang w:val="en-US" w:eastAsia="pt-BR"/>
+        </w:rPr>
+        <w:t>minimum_resale_price</w:t>
+      </w:r>
+      <w:r>
+        <w:rPr>
+          <w:rFonts w:ascii="Times New Roman" w:eastAsia="Times New Roman" w:hAnsi="Times New Roman" w:cs="Times New Roman"/>
+          <w:sz w:val="24"/>
+          <w:szCs w:val="24"/>
+          <w:lang w:val="en-US" w:eastAsia="pt-BR"/>
+        </w:rPr>
+        <w:t xml:space="preserve">, </w:t>
+      </w:r>
+      <w:r>
+        <w:rPr>
+          <w:rFonts w:ascii="Courier New" w:eastAsia="Times New Roman" w:hAnsi="Courier New" w:cs="Courier New"/>
+          <w:sz w:val="20"/>
+          <w:szCs w:val="20"/>
+          <w:lang w:val="en-US" w:eastAsia="pt-BR"/>
+        </w:rPr>
+        <w:t>maximum_resale_price</w:t>
+      </w:r>
+      <w:r>
+        <w:rPr>
+          <w:rFonts w:ascii="Times New Roman" w:eastAsia="Times New Roman" w:hAnsi="Times New Roman" w:cs="Times New Roman"/>
+          <w:sz w:val="24"/>
+          <w:szCs w:val="24"/>
+          <w:lang w:val="en-US" w:eastAsia="pt-BR"/>
+        </w:rPr>
+        <w:t>: Variation measures</w:t>
+      </w:r>
+    </w:p>
+    <w:p>
+      <w:pPr>
+        <w:numPr>
+          <w:ilvl w:val="0"/>
+          <w:numId w:val="26"/>
+        </w:numPr>
+        <w:spacing w:before="100" w:beforeAutospacing="1" w:after="100" w:afterAutospacing="1" w:line="240" w:lineRule="auto"/>
+        <w:rPr>
+          <w:rFonts w:ascii="Times New Roman" w:eastAsia="Times New Roman" w:hAnsi="Times New Roman" w:cs="Times New Roman"/>
+          <w:sz w:val="24"/>
+          <w:szCs w:val="24"/>
+          <w:lang w:val="en-US" w:eastAsia="pt-BR"/>
+        </w:rPr>
+      </w:pPr>
+      <w:r>
+        <w:rPr>
+          <w:rFonts w:ascii="Courier New" w:eastAsia="Times New Roman" w:hAnsi="Courier New" w:cs="Courier New"/>
+          <w:sz w:val="20"/>
+          <w:szCs w:val="20"/>
+          <w:lang w:val="en-US" w:eastAsia="pt-BR"/>
+        </w:rPr>
+        <w:t>average_resale_margin</w:t>
+      </w:r>
+      <w:r>
+        <w:rPr>
+          <w:rFonts w:ascii="Times New Roman" w:eastAsia="Times New Roman" w:hAnsi="Times New Roman" w:cs="Times New Roman"/>
+          <w:sz w:val="24"/>
+          <w:szCs w:val="24"/>
+          <w:lang w:val="en-US" w:eastAsia="pt-BR"/>
+        </w:rPr>
+        <w:t>: Difference between resale and distribution prices</w:t>
+      </w:r>
+    </w:p>
+    <w:p>
+      <w:pPr>
+        <w:numPr>
+          <w:ilvl w:val="0"/>
+          <w:numId w:val="26"/>
+        </w:numPr>
+        <w:spacing w:before="100" w:beforeAutospacing="1" w:after="100" w:afterAutospacing="1" w:line="240" w:lineRule="auto"/>
+        <w:rPr>
+          <w:rFonts w:ascii="Times New Roman" w:eastAsia="Times New Roman" w:hAnsi="Times New Roman" w:cs="Times New Roman"/>
+          <w:sz w:val="24"/>
+          <w:szCs w:val="24"/>
+          <w:lang w:val="en-US" w:eastAsia="pt-BR"/>
+        </w:rPr>
+      </w:pPr>
+      <w:r>
+        <w:rPr>
+          <w:rFonts w:ascii="Courier New" w:eastAsia="Times New Roman" w:hAnsi="Courier New" w:cs="Courier New"/>
+          <w:sz w:val="20"/>
+          <w:szCs w:val="20"/>
+          <w:lang w:val="en-US" w:eastAsia="pt-BR"/>
+        </w:rPr>
+        <w:t>number_of_stations_surveyed</w:t>
+      </w:r>
+      <w:r>
+        <w:rPr>
+          <w:rFonts w:ascii="Times New Roman" w:eastAsia="Times New Roman" w:hAnsi="Times New Roman" w:cs="Times New Roman"/>
+          <w:sz w:val="24"/>
+          <w:szCs w:val="24"/>
+          <w:lang w:val="en-US" w:eastAsia="pt-BR"/>
+        </w:rPr>
+        <w:t>: Number of stations reporting that fuel in that period</w:t>
+      </w:r>
+    </w:p>
+    <w:p>
+      <w:pPr>
+        <w:numPr>
+          <w:ilvl w:val="0"/>
+          <w:numId w:val="26"/>
+        </w:numPr>
+        <w:spacing w:before="100" w:beforeAutospacing="1" w:after="100" w:afterAutospacing="1" w:line="240" w:lineRule="auto"/>
+        <w:rPr>
+          <w:rFonts w:ascii="Times New Roman" w:eastAsia="Times New Roman" w:hAnsi="Times New Roman" w:cs="Times New Roman"/>
+          <w:sz w:val="24"/>
+          <w:szCs w:val="24"/>
+          <w:lang w:val="en-US" w:eastAsia="pt-BR"/>
+        </w:rPr>
+      </w:pPr>
+      <w:r>
+        <w:rPr>
+          <w:rFonts w:ascii="Courier New" w:eastAsia="Times New Roman" w:hAnsi="Courier New" w:cs="Courier New"/>
+          <w:sz w:val="20"/>
+          <w:szCs w:val="20"/>
+          <w:lang w:val="en-US" w:eastAsia="pt-BR"/>
+        </w:rPr>
+        <w:t>average_price_distribution</w:t>
+      </w:r>
+      <w:r>
+        <w:rPr>
+          <w:rFonts w:ascii="Times New Roman" w:eastAsia="Times New Roman" w:hAnsi="Times New Roman" w:cs="Times New Roman"/>
+          <w:sz w:val="24"/>
+          <w:szCs w:val="24"/>
+          <w:lang w:val="en-US" w:eastAsia="pt-BR"/>
+        </w:rPr>
+        <w:t xml:space="preserve">, </w:t>
+      </w:r>
+      <w:r>
+        <w:rPr>
+          <w:rFonts w:ascii="Courier New" w:eastAsia="Times New Roman" w:hAnsi="Courier New" w:cs="Courier New"/>
+          <w:sz w:val="20"/>
+          <w:szCs w:val="20"/>
+          <w:lang w:val="en-US" w:eastAsia="pt-BR"/>
+        </w:rPr>
+        <w:t>standard_deviation_distribution</w:t>
+      </w:r>
+      <w:r>
+        <w:rPr>
+          <w:rFonts w:ascii="Times New Roman" w:eastAsia="Times New Roman" w:hAnsi="Times New Roman" w:cs="Times New Roman"/>
+          <w:sz w:val="24"/>
+          <w:szCs w:val="24"/>
+          <w:lang w:val="en-US" w:eastAsia="pt-BR"/>
+        </w:rPr>
+        <w:t>: Distribution-level pricing stats</w:t>
+      </w:r>
+    </w:p>
+    <w:p>
+      <w:pPr>
+        <w:spacing w:before="100" w:beforeAutospacing="1" w:after="100" w:afterAutospacing="1" w:line="240" w:lineRule="auto"/>
+        <w:rPr>
+          <w:rFonts w:ascii="Times New Roman" w:eastAsia="Times New Roman" w:hAnsi="Times New Roman" w:cs="Times New Roman"/>
+          <w:sz w:val="24"/>
+          <w:szCs w:val="24"/>
+          <w:lang w:val="en-US" w:eastAsia="pt-BR"/>
+        </w:rPr>
+      </w:pPr>
+      <w:r>
+        <w:rPr>
+          <w:rFonts w:ascii="Times New Roman" w:eastAsia="Times New Roman" w:hAnsi="Times New Roman" w:cs="Times New Roman"/>
+          <w:sz w:val="24"/>
+          <w:szCs w:val="24"/>
+          <w:lang w:val="en-US" w:eastAsia="pt-BR"/>
+        </w:rPr>
+        <w:t>The dataset also contains derived temporal fields:</w:t>
+      </w:r>
+    </w:p>
+    <w:p>
+      <w:pPr>
+        <w:numPr>
+          <w:ilvl w:val="0"/>
+          <w:numId w:val="27"/>
+        </w:numPr>
+        <w:spacing w:before="100" w:beforeAutospacing="1" w:after="100" w:afterAutospacing="1" w:line="240" w:lineRule="auto"/>
+        <w:rPr>
+          <w:rFonts w:ascii="Times New Roman" w:eastAsia="Times New Roman" w:hAnsi="Times New Roman" w:cs="Times New Roman"/>
+          <w:sz w:val="24"/>
+          <w:szCs w:val="24"/>
+          <w:lang w:val="en-US" w:eastAsia="pt-BR"/>
+        </w:rPr>
+      </w:pPr>
+      <w:r>
+        <w:rPr>
+          <w:rFonts w:ascii="Courier New" w:eastAsia="Times New Roman" w:hAnsi="Courier New" w:cs="Courier New"/>
+          <w:sz w:val="20"/>
+          <w:szCs w:val="20"/>
+          <w:lang w:val="en-US" w:eastAsia="pt-BR"/>
+        </w:rPr>
+        <w:t>month</w:t>
+      </w:r>
+      <w:r>
+        <w:rPr>
+          <w:rFonts w:ascii="Times New Roman" w:eastAsia="Times New Roman" w:hAnsi="Times New Roman" w:cs="Times New Roman"/>
+          <w:sz w:val="24"/>
+          <w:szCs w:val="24"/>
+          <w:lang w:val="en-US" w:eastAsia="pt-BR"/>
+        </w:rPr>
+        <w:t xml:space="preserve">, </w:t>
+      </w:r>
+      <w:r>
+        <w:rPr>
+          <w:rFonts w:ascii="Courier New" w:eastAsia="Times New Roman" w:hAnsi="Courier New" w:cs="Courier New"/>
+          <w:sz w:val="20"/>
+          <w:szCs w:val="20"/>
+          <w:lang w:val="en-US" w:eastAsia="pt-BR"/>
+        </w:rPr>
+        <w:t>year</w:t>
+      </w:r>
+      <w:r>
+        <w:rPr>
+          <w:rFonts w:ascii="Times New Roman" w:eastAsia="Times New Roman" w:hAnsi="Times New Roman" w:cs="Times New Roman"/>
+          <w:sz w:val="24"/>
+          <w:szCs w:val="24"/>
+          <w:lang w:val="en-US" w:eastAsia="pt-BR"/>
+        </w:rPr>
+        <w:t xml:space="preserve">, and </w:t>
+      </w:r>
+      <w:r>
+        <w:rPr>
+          <w:rFonts w:ascii="Courier New" w:eastAsia="Times New Roman" w:hAnsi="Courier New" w:cs="Courier New"/>
+          <w:sz w:val="20"/>
+          <w:szCs w:val="20"/>
+          <w:lang w:val="en-US" w:eastAsia="pt-BR"/>
+        </w:rPr>
+        <w:t>month-year</w:t>
+      </w:r>
+      <w:r>
+        <w:rPr>
+          <w:rFonts w:ascii="Times New Roman" w:eastAsia="Times New Roman" w:hAnsi="Times New Roman" w:cs="Times New Roman"/>
+          <w:sz w:val="24"/>
+          <w:szCs w:val="24"/>
+          <w:lang w:val="en-US" w:eastAsia="pt-BR"/>
+        </w:rPr>
+        <w:t xml:space="preserve">: </w:t>
+      </w:r>
+      <w:r>
+        <w:rPr>
+          <w:rFonts w:ascii="Times New Roman" w:eastAsia="Times New Roman" w:hAnsi="Times New Roman" w:cs="Times New Roman"/>
+          <w:sz w:val="24"/>
+          <w:szCs w:val="24"/>
+          <w:lang w:val="en-US" w:eastAsia="pt-BR"/>
+        </w:rPr>
+        <w:t>Calculated</w:t>
+      </w:r>
+      <w:r>
+        <w:rPr>
+          <w:rFonts w:ascii="Times New Roman" w:eastAsia="Times New Roman" w:hAnsi="Times New Roman" w:cs="Times New Roman"/>
+          <w:sz w:val="24"/>
+          <w:szCs w:val="24"/>
+          <w:lang w:val="en-US" w:eastAsia="pt-BR"/>
+        </w:rPr>
+        <w:t xml:space="preserve"> from the </w:t>
+      </w:r>
+      <w:r>
+        <w:rPr>
+          <w:rFonts w:ascii="Courier New" w:eastAsia="Times New Roman" w:hAnsi="Courier New" w:cs="Courier New"/>
+          <w:sz w:val="20"/>
+          <w:szCs w:val="20"/>
+          <w:lang w:val="en-US" w:eastAsia="pt-BR"/>
+        </w:rPr>
+        <w:t>start_date</w:t>
+      </w:r>
+      <w:r>
+        <w:rPr>
+          <w:rFonts w:ascii="Times New Roman" w:eastAsia="Times New Roman" w:hAnsi="Times New Roman" w:cs="Times New Roman"/>
+          <w:sz w:val="24"/>
+          <w:szCs w:val="24"/>
+          <w:lang w:val="en-US" w:eastAsia="pt-BR"/>
+        </w:rPr>
         <w:t xml:space="preserve"> </w:t>
       </w:r>
       <w:r>
         <w:rPr>
-          <w:rFonts w:ascii="Times New Roman" w:hAnsi="Times New Roman" w:cs="Times New Roman"/>
-          <w:sz w:val="24"/>
-          <w:szCs w:val="24"/>
-        </w:rPr>
-        <w:t>daft_ie_v1.csv"</w:t>
-      </w:r>
-      <w:r>
-        <w:rPr>
-          <w:rFonts w:ascii="Times New Roman" w:hAnsi="Times New Roman" w:cs="Times New Roman"/>
-          <w:sz w:val="24"/>
-          <w:szCs w:val="24"/>
-        </w:rPr>
-        <w:t>,</w:t>
-      </w:r>
-      <w:r>
-        <w:rPr>
-          <w:rFonts w:ascii="Times New Roman" w:hAnsi="Times New Roman" w:cs="Times New Roman"/>
-          <w:sz w:val="24"/>
-          <w:szCs w:val="24"/>
-        </w:rPr>
-        <w:t xml:space="preserve"> contain</w:t>
-      </w:r>
-      <w:r>
-        <w:rPr>
-          <w:rFonts w:ascii="Times New Roman" w:hAnsi="Times New Roman" w:cs="Times New Roman"/>
-          <w:sz w:val="24"/>
-          <w:szCs w:val="24"/>
-        </w:rPr>
-        <w:t>ing 3967 recor</w:t>
-      </w:r>
-      <w:r>
-        <w:rPr>
-          <w:rFonts w:ascii="Times New Roman" w:hAnsi="Times New Roman" w:cs="Times New Roman"/>
-          <w:sz w:val="24"/>
-          <w:szCs w:val="24"/>
-        </w:rPr>
-        <w:t>ds of</w:t>
-      </w:r>
-      <w:r>
-        <w:rPr>
-          <w:rFonts w:ascii="Times New Roman" w:hAnsi="Times New Roman" w:cs="Times New Roman"/>
-          <w:sz w:val="24"/>
-          <w:szCs w:val="24"/>
-        </w:rPr>
-        <w:t xml:space="preserve"> house </w:t>
-      </w:r>
-      <w:r>
-        <w:rPr>
-          <w:rFonts w:ascii="Times New Roman" w:hAnsi="Times New Roman" w:cs="Times New Roman"/>
-          <w:sz w:val="24"/>
-          <w:szCs w:val="24"/>
-        </w:rPr>
-        <w:t xml:space="preserve">sales in </w:t>
-      </w:r>
-      <w:r>
-        <w:rPr>
-          <w:rFonts w:ascii="Times New Roman" w:hAnsi="Times New Roman" w:cs="Times New Roman"/>
-          <w:sz w:val="24"/>
-          <w:szCs w:val="24"/>
-        </w:rPr>
-        <w:t xml:space="preserve">2021 - </w:t>
-      </w:r>
-      <w:r>
-        <w:rPr>
-          <w:rFonts w:ascii="Times New Roman" w:hAnsi="Times New Roman" w:cs="Times New Roman"/>
-          <w:sz w:val="24"/>
-          <w:szCs w:val="24"/>
-        </w:rPr>
-        <w:t>2022</w:t>
-      </w:r>
-      <w:r>
-        <w:rPr>
-          <w:rFonts w:ascii="Times New Roman" w:hAnsi="Times New Roman" w:cs="Times New Roman"/>
-          <w:sz w:val="24"/>
-          <w:szCs w:val="24"/>
-        </w:rPr>
-        <w:t xml:space="preserve">. </w:t>
-      </w:r>
-      <w:r>
-        <w:rPr>
-          <w:rFonts w:ascii="Times New Roman" w:hAnsi="Times New Roman" w:cs="Times New Roman"/>
-          <w:sz w:val="24"/>
-          <w:szCs w:val="24"/>
-        </w:rPr>
-        <w:t>All these ho</w:t>
-      </w:r>
-      <w:r>
-        <w:rPr>
-          <w:rFonts w:ascii="Times New Roman" w:hAnsi="Times New Roman" w:cs="Times New Roman"/>
-          <w:sz w:val="24"/>
-          <w:szCs w:val="24"/>
-        </w:rPr>
-        <w:t>mes</w:t>
-      </w:r>
-      <w:r>
-        <w:rPr>
-          <w:rFonts w:ascii="Times New Roman" w:hAnsi="Times New Roman" w:cs="Times New Roman"/>
-          <w:sz w:val="24"/>
-          <w:szCs w:val="24"/>
-        </w:rPr>
-        <w:t xml:space="preserve"> were advertised on daft.ie. Dataset contains 22 variables</w:t>
-      </w:r>
-      <w:r>
-        <w:rPr>
-          <w:rFonts w:ascii="Times New Roman" w:hAnsi="Times New Roman" w:cs="Times New Roman"/>
-          <w:sz w:val="24"/>
-          <w:szCs w:val="24"/>
-        </w:rPr>
-        <w:t xml:space="preserve"> describing house size, number of bedrooms and bathrooms, marketing style, agencies etc. </w:t>
-      </w:r>
+          <w:rFonts w:ascii="Times New Roman" w:eastAsia="Times New Roman" w:hAnsi="Times New Roman" w:cs="Times New Roman"/>
+          <w:sz w:val="24"/>
+          <w:szCs w:val="24"/>
+          <w:lang w:val="en-US" w:eastAsia="pt-BR"/>
+        </w:rPr>
+        <w:t>column</w:t>
+      </w:r>
+      <w:r>
+        <w:rPr>
+          <w:rFonts w:ascii="Times New Roman" w:eastAsia="Times New Roman" w:hAnsi="Times New Roman" w:cs="Times New Roman"/>
+          <w:sz w:val="24"/>
+          <w:szCs w:val="24"/>
+          <w:lang w:val="en-US" w:eastAsia="pt-BR"/>
+        </w:rPr>
+        <w:t xml:space="preserve"> to </w:t>
+      </w:r>
+      <w:r>
+        <w:rPr>
+          <w:rFonts w:ascii="Times New Roman" w:eastAsia="Times New Roman" w:hAnsi="Times New Roman" w:cs="Times New Roman"/>
+          <w:sz w:val="24"/>
+          <w:szCs w:val="24"/>
+          <w:lang w:val="en-US" w:eastAsia="pt-BR"/>
+        </w:rPr>
+        <w:t>allow for</w:t>
+      </w:r>
+      <w:r>
+        <w:rPr>
+          <w:rFonts w:ascii="Times New Roman" w:eastAsia="Times New Roman" w:hAnsi="Times New Roman" w:cs="Times New Roman"/>
+          <w:sz w:val="24"/>
+          <w:szCs w:val="24"/>
+          <w:lang w:val="en-US" w:eastAsia="pt-BR"/>
+        </w:rPr>
+        <w:t xml:space="preserve"> time series grouping</w:t>
+      </w:r>
+      <w:r>
+        <w:rPr>
+          <w:rFonts w:ascii="Times New Roman" w:eastAsia="Times New Roman" w:hAnsi="Times New Roman" w:cs="Times New Roman"/>
+          <w:sz w:val="24"/>
+          <w:szCs w:val="24"/>
+          <w:lang w:val="en-US" w:eastAsia="pt-BR"/>
+        </w:rPr>
+        <w:t>.</w:t>
+      </w:r>
+    </w:p>
+    <w:p>
+      <w:pPr>
+        <w:spacing w:before="100" w:beforeAutospacing="1" w:after="100" w:afterAutospacing="1" w:line="240" w:lineRule="auto"/>
+        <w:rPr>
+          <w:rFonts w:ascii="Times New Roman" w:eastAsia="Times New Roman" w:hAnsi="Times New Roman" w:cs="Times New Roman"/>
+          <w:sz w:val="24"/>
+          <w:szCs w:val="24"/>
+          <w:lang w:val="en-US" w:eastAsia="pt-BR"/>
+        </w:rPr>
+      </w:pPr>
+      <w:r>
+        <w:rPr>
+          <w:rFonts w:ascii="Times New Roman" w:eastAsia="Times New Roman" w:hAnsi="Times New Roman" w:cs="Times New Roman"/>
+          <w:sz w:val="24"/>
+          <w:szCs w:val="24"/>
+          <w:lang w:val="en-US" w:eastAsia="pt-BR"/>
+        </w:rPr>
+        <w:t>Initial data exploration revealed that prices vary by location as well as by fuel type. Resale prices range on average from R$ 4 to R$ 8 with higher peaks associated with economic shocks such as inflation, tax policy shocks, and world price shocks in petroleum. The number_of_stations_surveyed field is also highly relevant to establishing the representation and validity of individual observations. Small states with few reported stations, for example, will have less reliable means, and this was accou</w:t>
+      </w:r>
+      <w:r>
+        <w:rPr>
+          <w:rFonts w:ascii="Times New Roman" w:eastAsia="Times New Roman" w:hAnsi="Times New Roman" w:cs="Times New Roman"/>
+          <w:sz w:val="24"/>
+          <w:szCs w:val="24"/>
+          <w:lang w:val="en-US" w:eastAsia="pt-BR"/>
+        </w:rPr>
+        <w:t>nted for in the process filtering and operating on the data.</w:t>
+      </w:r>
+    </w:p>
+    <w:p>
+      <w:pPr>
+        <w:spacing w:before="100" w:beforeAutospacing="1" w:after="100" w:afterAutospacing="1" w:line="240" w:lineRule="auto"/>
+        <w:rPr>
+          <w:rFonts w:ascii="Times New Roman" w:eastAsia="Times New Roman" w:hAnsi="Times New Roman" w:cs="Times New Roman"/>
+          <w:sz w:val="24"/>
+          <w:szCs w:val="24"/>
+          <w:lang w:val="en-US" w:eastAsia="pt-BR"/>
+        </w:rPr>
+      </w:pPr>
+      <w:r>
+        <w:rPr>
+          <w:rFonts w:ascii="Times New Roman" w:eastAsia="Times New Roman" w:hAnsi="Times New Roman" w:cs="Times New Roman"/>
+          <w:sz w:val="24"/>
+          <w:szCs w:val="24"/>
+          <w:lang w:val="en-US" w:eastAsia="pt-BR"/>
+        </w:rPr>
+        <w:t>No valid missing values were present in the data, but less frequent densities in some areas, as well as very low variability in some columns, were present. Outliers were primarily in maximum resale prices and margins being local spikes or data reporting mistakes. These were retained but monitored closely in modeling.</w:t>
+      </w:r>
+    </w:p>
+    <w:p>
+      <w:pPr>
+        <w:spacing w:before="100" w:beforeAutospacing="1" w:after="100" w:afterAutospacing="1" w:line="240" w:lineRule="auto"/>
+        <w:rPr>
+          <w:rFonts w:ascii="Times New Roman" w:eastAsia="Times New Roman" w:hAnsi="Times New Roman" w:cs="Times New Roman"/>
+          <w:sz w:val="24"/>
+          <w:szCs w:val="24"/>
+          <w:lang w:val="en-US" w:eastAsia="pt-BR"/>
+        </w:rPr>
+      </w:pPr>
+      <w:r>
+        <w:rPr>
+          <w:rFonts w:ascii="Times New Roman" w:eastAsia="Times New Roman" w:hAnsi="Times New Roman" w:cs="Times New Roman"/>
+          <w:sz w:val="24"/>
+          <w:szCs w:val="24"/>
+          <w:lang w:val="en-US" w:eastAsia="pt-BR"/>
+        </w:rPr>
+        <w:t>This initial familiarization step with the data was also useful in determining features to include in the machine learning models and features on which to approach with care. The richness an depth in ANP data provided an excellent foundation for proceeding with predictive modeling, exploratory data analysis, and data preprocessing.</w:t>
+      </w:r>
+    </w:p>
+    <w:p>
+      <w:pPr>
+        <w:spacing w:after="200" w:line="276" w:lineRule="auto"/>
+        <w:ind w:firstLine="567"/>
+        <w:jc w:val="both"/>
+        <w:rPr>
+          <w:rFonts w:ascii="Times New Roman" w:hAnsi="Times New Roman" w:cs="Times New Roman"/>
+          <w:sz w:val="24"/>
+          <w:szCs w:val="24"/>
+        </w:rPr>
+      </w:pPr>
     </w:p>
     <w:p>
       <w:pPr>
@@ -3050,25 +3450,7 @@
           <w:sz w:val="24"/>
           <w:szCs w:val="24"/>
         </w:rPr>
-        <w:t>355 of them, all in column “</w:t>
-      </w:r>
-      <w:proofErr w:type="spellStart"/>
-      <w:r>
-        <w:rPr>
-          <w:rFonts w:ascii="Times New Roman" w:hAnsi="Times New Roman" w:cs="Times New Roman"/>
-          <w:sz w:val="24"/>
-          <w:szCs w:val="24"/>
-        </w:rPr>
-        <w:t>propertySize</w:t>
-      </w:r>
-      <w:proofErr w:type="spellEnd"/>
-      <w:r>
-        <w:rPr>
-          <w:rFonts w:ascii="Times New Roman" w:hAnsi="Times New Roman" w:cs="Times New Roman"/>
-          <w:sz w:val="24"/>
-          <w:szCs w:val="24"/>
-        </w:rPr>
-        <w:t xml:space="preserve">”. </w:t>
+        <w:t xml:space="preserve">355 of them, all in column “propertySize”. </w:t>
       </w:r>
     </w:p>
     <w:p>
@@ -3148,9 +3530,9 @@
           <w:sz w:val="24"/>
           <w:szCs w:val="24"/>
         </w:rPr>
+        <w:lastRenderedPageBreak/>
         <w:t>Starting with unimportant features, they include variables like “</w:t>
       </w:r>
-      <w:proofErr w:type="spellStart"/>
       <w:r>
         <w:rPr>
           <w:rFonts w:ascii="Times New Roman" w:hAnsi="Times New Roman" w:cs="Times New Roman"/>
@@ -3159,50 +3541,13 @@
         </w:rPr>
         <w:t>AMV_price</w:t>
       </w:r>
-      <w:proofErr w:type="spellEnd"/>
-      <w:r>
-        <w:rPr>
-          <w:rFonts w:ascii="Times New Roman" w:hAnsi="Times New Roman" w:cs="Times New Roman"/>
-          <w:sz w:val="24"/>
-          <w:szCs w:val="24"/>
-        </w:rPr>
-        <w:t>”, “</w:t>
-      </w:r>
-      <w:proofErr w:type="spellStart"/>
-      <w:r>
-        <w:rPr>
-          <w:rFonts w:ascii="Times New Roman" w:hAnsi="Times New Roman" w:cs="Times New Roman"/>
-          <w:sz w:val="24"/>
-          <w:szCs w:val="24"/>
-        </w:rPr>
-        <w:t>seller_name</w:t>
-      </w:r>
-      <w:proofErr w:type="spellEnd"/>
-      <w:r>
-        <w:rPr>
-          <w:rFonts w:ascii="Times New Roman" w:hAnsi="Times New Roman" w:cs="Times New Roman"/>
-          <w:sz w:val="24"/>
-          <w:szCs w:val="24"/>
-        </w:rPr>
-        <w:t>”, “</w:t>
-      </w:r>
-      <w:proofErr w:type="spellStart"/>
-      <w:r>
-        <w:rPr>
-          <w:rFonts w:ascii="Times New Roman" w:hAnsi="Times New Roman" w:cs="Times New Roman"/>
-          <w:sz w:val="24"/>
-          <w:szCs w:val="24"/>
-        </w:rPr>
-        <w:t>seller_branch</w:t>
-      </w:r>
-      <w:proofErr w:type="spellEnd"/>
-      <w:r>
-        <w:rPr>
-          <w:rFonts w:ascii="Times New Roman" w:hAnsi="Times New Roman" w:cs="Times New Roman"/>
-          <w:sz w:val="24"/>
-          <w:szCs w:val="24"/>
-        </w:rPr>
-        <w:t xml:space="preserve">” and others. These features won’t have any influence on the analysis and </w:t>
+      <w:r>
+        <w:rPr>
+          <w:rFonts w:ascii="Times New Roman" w:hAnsi="Times New Roman" w:cs="Times New Roman"/>
+          <w:sz w:val="24"/>
+          <w:szCs w:val="24"/>
+        </w:rPr>
+        <w:t xml:space="preserve">”, “seller_name”, “seller_branch” and others. These features won’t have any influence on the analysis and </w:t>
       </w:r>
       <w:r>
         <w:rPr>
@@ -3359,7 +3704,6 @@
         </w:rPr>
         <w:t>“</w:t>
       </w:r>
-      <w:proofErr w:type="spellStart"/>
       <w:r>
         <w:rPr>
           <w:rFonts w:ascii="Times New Roman" w:hAnsi="Times New Roman" w:cs="Times New Roman"/>
@@ -3368,7 +3712,6 @@
         </w:rPr>
         <w:t>propertySize</w:t>
       </w:r>
-      <w:proofErr w:type="spellEnd"/>
       <w:r>
         <w:rPr>
           <w:rFonts w:ascii="Times New Roman" w:hAnsi="Times New Roman" w:cs="Times New Roman"/>
@@ -3431,77 +3774,23 @@
           <w:sz w:val="24"/>
           <w:szCs w:val="24"/>
         </w:rPr>
-        <w:t>Also “</w:t>
-      </w:r>
-      <w:proofErr w:type="spellStart"/>
-      <w:r>
-        <w:rPr>
-          <w:rFonts w:ascii="Times New Roman" w:hAnsi="Times New Roman" w:cs="Times New Roman"/>
-          <w:sz w:val="24"/>
-          <w:szCs w:val="24"/>
-        </w:rPr>
-        <w:t>propertySize</w:t>
-      </w:r>
-      <w:proofErr w:type="spellEnd"/>
-      <w:r>
-        <w:rPr>
-          <w:rFonts w:ascii="Times New Roman" w:hAnsi="Times New Roman" w:cs="Times New Roman"/>
-          <w:sz w:val="24"/>
-          <w:szCs w:val="24"/>
-        </w:rPr>
-        <w:t xml:space="preserve">” contains a number of outliers, 241 in total. </w:t>
-      </w:r>
-      <w:r>
-        <w:rPr>
-          <w:rFonts w:ascii="Times New Roman" w:hAnsi="Times New Roman" w:cs="Times New Roman"/>
-          <w:sz w:val="24"/>
-          <w:szCs w:val="24"/>
-        </w:rPr>
-        <w:t>Analysis of statistical values for “</w:t>
-      </w:r>
-      <w:proofErr w:type="spellStart"/>
-      <w:r>
-        <w:rPr>
-          <w:rFonts w:ascii="Times New Roman" w:hAnsi="Times New Roman" w:cs="Times New Roman"/>
-          <w:sz w:val="24"/>
-          <w:szCs w:val="24"/>
-        </w:rPr>
-        <w:t>propertySize</w:t>
-      </w:r>
-      <w:proofErr w:type="spellEnd"/>
-      <w:r>
-        <w:rPr>
-          <w:rFonts w:ascii="Times New Roman" w:hAnsi="Times New Roman" w:cs="Times New Roman"/>
-          <w:sz w:val="24"/>
-          <w:szCs w:val="24"/>
-        </w:rPr>
-        <w:t xml:space="preserve">” shows that they vary from 1 to 8600, with standard deviation of 255, suggesting data scaling before performing machine learning model. </w:t>
-      </w:r>
-      <w:r>
-        <w:rPr>
-          <w:rFonts w:ascii="Times New Roman" w:hAnsi="Times New Roman" w:cs="Times New Roman"/>
-          <w:sz w:val="24"/>
-          <w:szCs w:val="24"/>
-        </w:rPr>
-        <w:t>Here is the boxplot of “</w:t>
-      </w:r>
-      <w:proofErr w:type="spellStart"/>
-      <w:r>
-        <w:rPr>
-          <w:rFonts w:ascii="Times New Roman" w:hAnsi="Times New Roman" w:cs="Times New Roman"/>
-          <w:sz w:val="24"/>
-          <w:szCs w:val="24"/>
-        </w:rPr>
-        <w:t>propertySize</w:t>
-      </w:r>
-      <w:proofErr w:type="spellEnd"/>
-      <w:r>
-        <w:rPr>
-          <w:rFonts w:ascii="Times New Roman" w:hAnsi="Times New Roman" w:cs="Times New Roman"/>
-          <w:sz w:val="24"/>
-          <w:szCs w:val="24"/>
-        </w:rPr>
-        <w:t>”.</w:t>
+        <w:t xml:space="preserve">Also “propertySize” contains a number of outliers, 241 in total. </w:t>
+      </w:r>
+      <w:r>
+        <w:rPr>
+          <w:rFonts w:ascii="Times New Roman" w:hAnsi="Times New Roman" w:cs="Times New Roman"/>
+          <w:sz w:val="24"/>
+          <w:szCs w:val="24"/>
+        </w:rPr>
+        <w:t xml:space="preserve">Analysis of statistical values for “propertySize” shows that they vary from 1 to 8600, with standard deviation of 255, suggesting data scaling before performing machine learning model. </w:t>
+      </w:r>
+      <w:r>
+        <w:rPr>
+          <w:rFonts w:ascii="Times New Roman" w:hAnsi="Times New Roman" w:cs="Times New Roman"/>
+          <w:sz w:val="24"/>
+          <w:szCs w:val="24"/>
+        </w:rPr>
+        <w:t>Here is the boxplot of “propertySize”.</w:t>
       </w:r>
     </w:p>
     <w:p>
@@ -3534,7 +3823,6 @@
           <w:sz w:val="24"/>
           <w:szCs w:val="24"/>
         </w:rPr>
-        <w:lastRenderedPageBreak/>
         <w:drawing>
           <wp:inline distT="0" distB="0" distL="0" distR="0" wp14:anchorId="356FE620" wp14:editId="21779D8B">
             <wp:extent cx="6120130" cy="3853815"/>
@@ -3600,93 +3888,51 @@
           <w:sz w:val="24"/>
           <w:szCs w:val="24"/>
         </w:rPr>
-        <w:t>Figure 1. Boxplot of variable “</w:t>
-      </w:r>
-      <w:proofErr w:type="spellStart"/>
-      <w:r>
-        <w:rPr>
-          <w:rFonts w:ascii="Times New Roman" w:hAnsi="Times New Roman" w:cs="Times New Roman"/>
-          <w:i/>
-          <w:iCs/>
-          <w:sz w:val="24"/>
-          <w:szCs w:val="24"/>
-        </w:rPr>
-        <w:t>propertySize</w:t>
-      </w:r>
-      <w:proofErr w:type="spellEnd"/>
-      <w:r>
-        <w:rPr>
-          <w:rFonts w:ascii="Times New Roman" w:hAnsi="Times New Roman" w:cs="Times New Roman"/>
-          <w:i/>
-          <w:iCs/>
+        <w:t>Figure 1. Boxplot of variable “propertySize”</w:t>
+      </w:r>
+    </w:p>
+    <w:p>
+      <w:pPr>
+        <w:spacing w:after="200" w:line="276" w:lineRule="auto"/>
+        <w:ind w:firstLine="567"/>
+        <w:jc w:val="both"/>
+        <w:rPr>
+          <w:rFonts w:ascii="Times New Roman" w:hAnsi="Times New Roman" w:cs="Times New Roman"/>
+          <w:sz w:val="24"/>
+          <w:szCs w:val="24"/>
+        </w:rPr>
+      </w:pPr>
+      <w:r>
+        <w:rPr>
+          <w:rFonts w:ascii="Times New Roman" w:hAnsi="Times New Roman" w:cs="Times New Roman"/>
+          <w:sz w:val="24"/>
+          <w:szCs w:val="24"/>
+        </w:rPr>
+        <w:t>“</w:t>
+      </w:r>
+      <w:r>
+        <w:rPr>
+          <w:rFonts w:ascii="Times New Roman" w:hAnsi="Times New Roman" w:cs="Times New Roman"/>
+          <w:sz w:val="24"/>
+          <w:szCs w:val="24"/>
+        </w:rPr>
+        <w:t>numBedrooms</w:t>
+      </w:r>
+      <w:r>
+        <w:rPr>
+          <w:rFonts w:ascii="Times New Roman" w:hAnsi="Times New Roman" w:cs="Times New Roman"/>
           <w:sz w:val="24"/>
           <w:szCs w:val="24"/>
         </w:rPr>
         <w:t>”</w:t>
       </w:r>
-    </w:p>
-    <w:p>
-      <w:pPr>
-        <w:spacing w:after="200" w:line="276" w:lineRule="auto"/>
-        <w:ind w:firstLine="567"/>
-        <w:jc w:val="both"/>
-        <w:rPr>
-          <w:rFonts w:ascii="Times New Roman" w:hAnsi="Times New Roman" w:cs="Times New Roman"/>
-          <w:sz w:val="24"/>
-          <w:szCs w:val="24"/>
-        </w:rPr>
-      </w:pPr>
-      <w:r>
-        <w:rPr>
-          <w:rFonts w:ascii="Times New Roman" w:hAnsi="Times New Roman" w:cs="Times New Roman"/>
-          <w:sz w:val="24"/>
-          <w:szCs w:val="24"/>
-        </w:rPr>
-        <w:t>“</w:t>
-      </w:r>
-      <w:proofErr w:type="spellStart"/>
-      <w:r>
-        <w:rPr>
-          <w:rFonts w:ascii="Times New Roman" w:hAnsi="Times New Roman" w:cs="Times New Roman"/>
-          <w:sz w:val="24"/>
-          <w:szCs w:val="24"/>
-        </w:rPr>
-        <w:t>numBedrooms</w:t>
-      </w:r>
-      <w:proofErr w:type="spellEnd"/>
-      <w:r>
-        <w:rPr>
-          <w:rFonts w:ascii="Times New Roman" w:hAnsi="Times New Roman" w:cs="Times New Roman"/>
-          <w:sz w:val="24"/>
-          <w:szCs w:val="24"/>
-        </w:rPr>
-        <w:t>”</w:t>
-      </w:r>
-      <w:r>
-        <w:rPr>
-          <w:rFonts w:ascii="Times New Roman" w:hAnsi="Times New Roman" w:cs="Times New Roman"/>
-          <w:sz w:val="24"/>
-          <w:szCs w:val="24"/>
-        </w:rPr>
-        <w:t xml:space="preserve"> and “</w:t>
-      </w:r>
-      <w:proofErr w:type="spellStart"/>
-      <w:r>
-        <w:rPr>
-          <w:rFonts w:ascii="Times New Roman" w:hAnsi="Times New Roman" w:cs="Times New Roman"/>
-          <w:sz w:val="24"/>
-          <w:szCs w:val="24"/>
-        </w:rPr>
-        <w:t>numBathrooms</w:t>
-      </w:r>
-      <w:proofErr w:type="spellEnd"/>
-      <w:r>
-        <w:rPr>
-          <w:rFonts w:ascii="Times New Roman" w:hAnsi="Times New Roman" w:cs="Times New Roman"/>
-          <w:sz w:val="24"/>
-          <w:szCs w:val="24"/>
-        </w:rPr>
-        <w:t>”</w:t>
+      <w:r>
+        <w:rPr>
+          <w:rFonts w:ascii="Times New Roman" w:hAnsi="Times New Roman" w:cs="Times New Roman"/>
+          <w:sz w:val="24"/>
+          <w:szCs w:val="24"/>
+        </w:rPr>
+        <w:t xml:space="preserve"> and “numBathrooms”</w:t>
       </w:r>
       <w:r>
         <w:rPr>
@@ -3750,25 +3996,8 @@
           <w:sz w:val="24"/>
           <w:szCs w:val="24"/>
         </w:rPr>
-        <w:t>“</w:t>
-      </w:r>
-      <w:proofErr w:type="spellStart"/>
-      <w:r>
-        <w:rPr>
-          <w:rFonts w:ascii="Times New Roman" w:hAnsi="Times New Roman" w:cs="Times New Roman"/>
-          <w:sz w:val="24"/>
-          <w:szCs w:val="24"/>
-        </w:rPr>
-        <w:t>ber_rating</w:t>
-      </w:r>
-      <w:proofErr w:type="spellEnd"/>
-      <w:r>
-        <w:rPr>
-          <w:rFonts w:ascii="Times New Roman" w:hAnsi="Times New Roman" w:cs="Times New Roman"/>
-          <w:sz w:val="24"/>
-          <w:szCs w:val="24"/>
-        </w:rPr>
-        <w:t>” is another important feature, Building Energy Rating. Ratings vary from A1 to F.</w:t>
+        <w:lastRenderedPageBreak/>
+        <w:t>“ber_rating” is another important feature, Building Energy Rating. Ratings vary from A1 to F.</w:t>
       </w:r>
     </w:p>
     <w:p>
@@ -3936,7 +4165,6 @@
           <w:u w:val="single"/>
           <w:lang w:eastAsia="en-IE"/>
         </w:rPr>
-        <w:lastRenderedPageBreak/>
         <w:drawing>
           <wp:inline distT="0" distB="0" distL="0" distR="0" wp14:anchorId="1E3D4F6C" wp14:editId="634D0DEC">
             <wp:extent cx="6120130" cy="4928870"/>
@@ -4024,10 +4252,15 @@
           <w:szCs w:val="24"/>
           <w:lang w:eastAsia="en-IE"/>
         </w:rPr>
-        <w:t xml:space="preserve">Figure 2. </w:t>
-      </w:r>
-      <w:proofErr w:type="spellStart"/>
-      <w:r>
+        <w:t>Figure 2. Piechart of properties sales by county.</w:t>
+      </w:r>
+    </w:p>
+    <w:p>
+      <w:pPr>
+        <w:shd w:val="clear" w:color="auto" w:fill="FFFFFF"/>
+        <w:spacing w:after="0" w:line="360" w:lineRule="auto"/>
+        <w:ind w:firstLine="567"/>
+        <w:jc w:val="center"/>
         <w:rPr>
           <w:rFonts w:ascii="Times New Roman" w:eastAsia="Times New Roman" w:hAnsi="Times New Roman" w:cs="Times New Roman"/>
           <w:i/>
@@ -4037,61 +4270,31 @@
           <w:szCs w:val="24"/>
           <w:lang w:eastAsia="en-IE"/>
         </w:rPr>
-        <w:t>Piechart</w:t>
-      </w:r>
-      <w:proofErr w:type="spellEnd"/>
-      <w:r>
-        <w:rPr>
-          <w:rFonts w:ascii="Times New Roman" w:eastAsia="Times New Roman" w:hAnsi="Times New Roman" w:cs="Times New Roman"/>
-          <w:i/>
-          <w:iCs/>
-          <w:color w:val="000000"/>
-          <w:sz w:val="24"/>
-          <w:szCs w:val="24"/>
-          <w:lang w:eastAsia="en-IE"/>
-        </w:rPr>
-        <w:t xml:space="preserve"> of properties sales by county.</w:t>
-      </w:r>
-    </w:p>
-    <w:p>
-      <w:pPr>
-        <w:shd w:val="clear" w:color="auto" w:fill="FFFFFF"/>
-        <w:spacing w:after="0" w:line="360" w:lineRule="auto"/>
-        <w:ind w:firstLine="567"/>
-        <w:jc w:val="center"/>
-        <w:rPr>
-          <w:rFonts w:ascii="Times New Roman" w:eastAsia="Times New Roman" w:hAnsi="Times New Roman" w:cs="Times New Roman"/>
-          <w:i/>
-          <w:iCs/>
-          <w:color w:val="000000"/>
-          <w:sz w:val="24"/>
-          <w:szCs w:val="24"/>
-          <w:lang w:eastAsia="en-IE"/>
-        </w:rPr>
-      </w:pPr>
-    </w:p>
-    <w:p>
-      <w:pPr>
-        <w:shd w:val="clear" w:color="auto" w:fill="FFFFFF"/>
-        <w:spacing w:after="0" w:line="360" w:lineRule="auto"/>
-        <w:ind w:firstLine="567"/>
-        <w:jc w:val="both"/>
-        <w:rPr>
-          <w:rFonts w:ascii="Times New Roman" w:eastAsia="Times New Roman" w:hAnsi="Times New Roman" w:cs="Times New Roman"/>
-          <w:color w:val="000000"/>
-          <w:sz w:val="24"/>
-          <w:szCs w:val="24"/>
-          <w:lang w:eastAsia="en-IE"/>
-        </w:rPr>
-      </w:pPr>
-      <w:r>
-        <w:rPr>
-          <w:rFonts w:ascii="Times New Roman" w:eastAsia="Times New Roman" w:hAnsi="Times New Roman" w:cs="Times New Roman"/>
-          <w:color w:val="000000"/>
-          <w:sz w:val="24"/>
-          <w:szCs w:val="24"/>
-          <w:lang w:eastAsia="en-IE"/>
-        </w:rPr>
+      </w:pPr>
+    </w:p>
+    <w:p>
+      <w:pPr>
+        <w:shd w:val="clear" w:color="auto" w:fill="FFFFFF"/>
+        <w:spacing w:after="0" w:line="360" w:lineRule="auto"/>
+        <w:ind w:firstLine="567"/>
+        <w:jc w:val="both"/>
+        <w:rPr>
+          <w:rFonts w:ascii="Times New Roman" w:eastAsia="Times New Roman" w:hAnsi="Times New Roman" w:cs="Times New Roman"/>
+          <w:color w:val="000000"/>
+          <w:sz w:val="24"/>
+          <w:szCs w:val="24"/>
+          <w:lang w:eastAsia="en-IE"/>
+        </w:rPr>
+      </w:pPr>
+      <w:r>
+        <w:rPr>
+          <w:rFonts w:ascii="Times New Roman" w:eastAsia="Times New Roman" w:hAnsi="Times New Roman" w:cs="Times New Roman"/>
+          <w:color w:val="000000"/>
+          <w:sz w:val="24"/>
+          <w:szCs w:val="24"/>
+          <w:lang w:eastAsia="en-IE"/>
+        </w:rPr>
+        <w:lastRenderedPageBreak/>
         <w:t>Next l</w:t>
       </w:r>
       <w:r>
@@ -4102,29 +4305,7 @@
           <w:szCs w:val="24"/>
           <w:lang w:eastAsia="en-IE"/>
         </w:rPr>
-        <w:t>et’s have a look at the variable “</w:t>
-      </w:r>
-      <w:proofErr w:type="spellStart"/>
-      <w:r>
-        <w:rPr>
-          <w:rFonts w:ascii="Times New Roman" w:eastAsia="Times New Roman" w:hAnsi="Times New Roman" w:cs="Times New Roman"/>
-          <w:color w:val="000000"/>
-          <w:sz w:val="24"/>
-          <w:szCs w:val="24"/>
-          <w:lang w:eastAsia="en-IE"/>
-        </w:rPr>
-        <w:t>propertySize</w:t>
-      </w:r>
-      <w:proofErr w:type="spellEnd"/>
-      <w:r>
-        <w:rPr>
-          <w:rFonts w:ascii="Times New Roman" w:eastAsia="Times New Roman" w:hAnsi="Times New Roman" w:cs="Times New Roman"/>
-          <w:color w:val="000000"/>
-          <w:sz w:val="24"/>
-          <w:szCs w:val="24"/>
-          <w:lang w:eastAsia="en-IE"/>
-        </w:rPr>
-        <w:t xml:space="preserve">”. </w:t>
+        <w:t xml:space="preserve">et’s have a look at the variable “propertySize”. </w:t>
       </w:r>
       <w:r>
         <w:rPr>
@@ -4291,40 +4472,7 @@
           <w:szCs w:val="24"/>
           <w:lang w:eastAsia="en-IE"/>
         </w:rPr>
-        <w:t>is inaccurate. The observations with the two sites are deleted and the “</w:t>
-      </w:r>
-      <w:proofErr w:type="spellStart"/>
-      <w:r>
-        <w:rPr>
-          <w:rFonts w:ascii="Times New Roman" w:eastAsia="Times New Roman" w:hAnsi="Times New Roman" w:cs="Times New Roman"/>
-          <w:color w:val="000000"/>
-          <w:sz w:val="24"/>
-          <w:szCs w:val="24"/>
-          <w:lang w:eastAsia="en-IE"/>
-        </w:rPr>
-        <w:t>propertySize</w:t>
-      </w:r>
-      <w:proofErr w:type="spellEnd"/>
-      <w:r>
-        <w:rPr>
-          <w:rFonts w:ascii="Times New Roman" w:eastAsia="Times New Roman" w:hAnsi="Times New Roman" w:cs="Times New Roman"/>
-          <w:color w:val="000000"/>
-          <w:sz w:val="24"/>
-          <w:szCs w:val="24"/>
-          <w:lang w:eastAsia="en-IE"/>
-        </w:rPr>
-        <w:t xml:space="preserve">” of the two standard houses are replaced with median value of 3-bedroomed homes. To calculate median value, dataframe is filtered, </w:t>
-      </w:r>
-      <w:r>
-        <w:rPr>
-          <w:rFonts w:ascii="Times New Roman" w:eastAsia="Times New Roman" w:hAnsi="Times New Roman" w:cs="Times New Roman"/>
-          <w:color w:val="000000"/>
-          <w:sz w:val="24"/>
-          <w:szCs w:val="24"/>
-          <w:lang w:eastAsia="en-IE"/>
-        </w:rPr>
-        <w:lastRenderedPageBreak/>
-        <w:t xml:space="preserve">and </w:t>
+        <w:t xml:space="preserve">is inaccurate. The observations with the two sites are deleted and the “propertySize” of the two standard houses are replaced with median value of 3-bedroomed homes. To calculate median value, dataframe is filtered, and </w:t>
       </w:r>
       <w:r>
         <w:rPr>
@@ -4379,29 +4527,7 @@
           <w:szCs w:val="24"/>
           <w:lang w:eastAsia="en-IE"/>
         </w:rPr>
-        <w:t>“</w:t>
-      </w:r>
-      <w:proofErr w:type="spellStart"/>
-      <w:r>
-        <w:rPr>
-          <w:rFonts w:ascii="Times New Roman" w:eastAsia="Times New Roman" w:hAnsi="Times New Roman" w:cs="Times New Roman"/>
-          <w:color w:val="000000"/>
-          <w:sz w:val="24"/>
-          <w:szCs w:val="24"/>
-          <w:lang w:eastAsia="en-IE"/>
-        </w:rPr>
-        <w:t>propertySize</w:t>
-      </w:r>
-      <w:proofErr w:type="spellEnd"/>
-      <w:r>
-        <w:rPr>
-          <w:rFonts w:ascii="Times New Roman" w:eastAsia="Times New Roman" w:hAnsi="Times New Roman" w:cs="Times New Roman"/>
-          <w:color w:val="000000"/>
-          <w:sz w:val="24"/>
-          <w:szCs w:val="24"/>
-          <w:lang w:eastAsia="en-IE"/>
-        </w:rPr>
-        <w:t>” still contains 355 missing values, represented as NaN</w:t>
+        <w:t>“propertySize” still contains 355 missing values, represented as NaN</w:t>
       </w:r>
       <w:r>
         <w:rPr>
@@ -4662,29 +4788,8 @@
           <w:szCs w:val="24"/>
           <w:lang w:eastAsia="en-IE"/>
         </w:rPr>
-        <w:t xml:space="preserve">After filling in the values for houses up to ten bedrooms, the last house left is a historic place in Dingle </w:t>
-      </w:r>
-      <w:proofErr w:type="spellStart"/>
-      <w:r>
-        <w:rPr>
-          <w:rFonts w:ascii="Times New Roman" w:eastAsia="Times New Roman" w:hAnsi="Times New Roman" w:cs="Times New Roman"/>
-          <w:color w:val="000000"/>
-          <w:sz w:val="24"/>
-          <w:szCs w:val="24"/>
-          <w:lang w:eastAsia="en-IE"/>
-        </w:rPr>
-        <w:t>Ballintaggart</w:t>
-      </w:r>
-      <w:proofErr w:type="spellEnd"/>
-      <w:r>
-        <w:rPr>
-          <w:rFonts w:ascii="Times New Roman" w:eastAsia="Times New Roman" w:hAnsi="Times New Roman" w:cs="Times New Roman"/>
-          <w:color w:val="000000"/>
-          <w:sz w:val="24"/>
-          <w:szCs w:val="24"/>
-          <w:lang w:eastAsia="en-IE"/>
-        </w:rPr>
-        <w:t xml:space="preserve"> house, with 23 bedrooms, and 6 acres of land </w:t>
+        <w:lastRenderedPageBreak/>
+        <w:t xml:space="preserve">After filling in the values for houses up to ten bedrooms, the last house left is a historic place in Dingle Ballintaggart house, with 23 bedrooms, and 6 acres of land </w:t>
       </w:r>
       <w:hyperlink r:id="rId12" w:history="1">
         <w:r>
@@ -4792,7 +4897,6 @@
           <w:szCs w:val="24"/>
           <w:lang w:eastAsia="en-IE"/>
         </w:rPr>
-        <w:lastRenderedPageBreak/>
         <w:drawing>
           <wp:inline distT="0" distB="0" distL="0" distR="0" wp14:anchorId="19C93614" wp14:editId="1D09873B">
             <wp:extent cx="5015230" cy="4117089"/>
@@ -5037,29 +5141,7 @@
           <w:szCs w:val="24"/>
           <w:lang w:eastAsia="en-IE"/>
         </w:rPr>
-        <w:t xml:space="preserve">After running Linear </w:t>
-      </w:r>
-      <w:proofErr w:type="spellStart"/>
-      <w:r>
-        <w:rPr>
-          <w:rFonts w:ascii="Times New Roman" w:eastAsia="Times New Roman" w:hAnsi="Times New Roman" w:cs="Times New Roman"/>
-          <w:color w:val="000000"/>
-          <w:sz w:val="24"/>
-          <w:szCs w:val="24"/>
-          <w:lang w:eastAsia="en-IE"/>
-        </w:rPr>
-        <w:t>Regresion</w:t>
-      </w:r>
-      <w:proofErr w:type="spellEnd"/>
-      <w:r>
-        <w:rPr>
-          <w:rFonts w:ascii="Times New Roman" w:eastAsia="Times New Roman" w:hAnsi="Times New Roman" w:cs="Times New Roman"/>
-          <w:color w:val="000000"/>
-          <w:sz w:val="24"/>
-          <w:szCs w:val="24"/>
-          <w:lang w:eastAsia="en-IE"/>
-        </w:rPr>
-        <w:t xml:space="preserve"> model this result was achieved:</w:t>
+        <w:t>After running Linear Regresion model this result was achieved:</w:t>
       </w:r>
     </w:p>
     <w:p>
@@ -5701,29 +5783,7 @@
           <w:szCs w:val="24"/>
           <w:lang w:eastAsia="en-IE"/>
         </w:rPr>
-        <w:t xml:space="preserve"> Encoding is done using pandas dummies method. Scaling is done using </w:t>
-      </w:r>
-      <w:proofErr w:type="spellStart"/>
-      <w:r>
-        <w:rPr>
-          <w:rFonts w:ascii="Times New Roman" w:eastAsia="Times New Roman" w:hAnsi="Times New Roman" w:cs="Times New Roman"/>
-          <w:color w:val="000000"/>
-          <w:sz w:val="24"/>
-          <w:szCs w:val="24"/>
-          <w:lang w:eastAsia="en-IE"/>
-        </w:rPr>
-        <w:t>MinMax</w:t>
-      </w:r>
-      <w:proofErr w:type="spellEnd"/>
-      <w:r>
-        <w:rPr>
-          <w:rFonts w:ascii="Times New Roman" w:eastAsia="Times New Roman" w:hAnsi="Times New Roman" w:cs="Times New Roman"/>
-          <w:color w:val="000000"/>
-          <w:sz w:val="24"/>
-          <w:szCs w:val="24"/>
-          <w:lang w:eastAsia="en-IE"/>
-        </w:rPr>
-        <w:t xml:space="preserve"> scaler as variables “Price” and “Size” are </w:t>
+        <w:t xml:space="preserve"> Encoding is done using pandas dummies method. Scaling is done using MinMax scaler as variables “Price” and “Size” are </w:t>
       </w:r>
       <w:r>
         <w:rPr>
@@ -6000,29 +6060,7 @@
           <w:szCs w:val="24"/>
           <w:lang w:eastAsia="en-IE"/>
         </w:rPr>
-        <w:t xml:space="preserve">R Squared (R2). This is an important metric as it evaluates the performance of the model. R2 give result in </w:t>
-      </w:r>
-      <w:proofErr w:type="spellStart"/>
-      <w:r>
-        <w:rPr>
-          <w:rFonts w:ascii="Times New Roman" w:eastAsia="Times New Roman" w:hAnsi="Times New Roman" w:cs="Times New Roman"/>
-          <w:color w:val="000000"/>
-          <w:sz w:val="24"/>
-          <w:szCs w:val="24"/>
-          <w:lang w:eastAsia="en-IE"/>
-        </w:rPr>
-        <w:t>percentange</w:t>
-      </w:r>
-      <w:proofErr w:type="spellEnd"/>
-      <w:r>
-        <w:rPr>
-          <w:rFonts w:ascii="Times New Roman" w:eastAsia="Times New Roman" w:hAnsi="Times New Roman" w:cs="Times New Roman"/>
-          <w:color w:val="000000"/>
-          <w:sz w:val="24"/>
-          <w:szCs w:val="24"/>
-          <w:lang w:eastAsia="en-IE"/>
-        </w:rPr>
-        <w:t xml:space="preserve">, which can tell what percentage of the variance in the target variable can be explained by the model. As the result is closer to 1 as better. </w:t>
+        <w:t xml:space="preserve">R Squared (R2). This is an important metric as it evaluates the performance of the model. R2 give result in percentange, which can tell what percentage of the variance in the target variable can be explained by the model. As the result is closer to 1 as better. </w:t>
       </w:r>
     </w:p>
     <w:p>
@@ -8163,29 +8201,7 @@
           <w:szCs w:val="24"/>
           <w:shd w:val="clear" w:color="auto" w:fill="FFFFFF"/>
         </w:rPr>
-        <w:t xml:space="preserve">To look for best parameters method know </w:t>
-      </w:r>
-      <w:proofErr w:type="spellStart"/>
-      <w:r>
-        <w:rPr>
-          <w:rFonts w:ascii="Times New Roman" w:hAnsi="Times New Roman" w:cs="Times New Roman"/>
-          <w:spacing w:val="-1"/>
-          <w:sz w:val="24"/>
-          <w:szCs w:val="24"/>
-          <w:shd w:val="clear" w:color="auto" w:fill="FFFFFF"/>
-        </w:rPr>
-        <w:t>RandomisedSearchCV</w:t>
-      </w:r>
-      <w:proofErr w:type="spellEnd"/>
-      <w:r>
-        <w:rPr>
-          <w:rFonts w:ascii="Times New Roman" w:hAnsi="Times New Roman" w:cs="Times New Roman"/>
-          <w:spacing w:val="-1"/>
-          <w:sz w:val="24"/>
-          <w:szCs w:val="24"/>
-          <w:shd w:val="clear" w:color="auto" w:fill="FFFFFF"/>
-        </w:rPr>
-        <w:t xml:space="preserve"> is used. It creates the grid of hyperparameter ranges and takes random samples from the grid. </w:t>
+        <w:t xml:space="preserve">To look for best parameters method know RandomisedSearchCV is used. It creates the grid of hyperparameter ranges and takes random samples from the grid. </w:t>
       </w:r>
       <w:r>
         <w:rPr>
@@ -8244,20 +8260,8 @@
           <w:sz w:val="24"/>
           <w:szCs w:val="24"/>
         </w:rPr>
-        <w:t xml:space="preserve"> number of trees in the </w:t>
-      </w:r>
-      <w:proofErr w:type="spellStart"/>
-      <w:r>
-        <w:rPr>
-          <w:rFonts w:ascii="Times New Roman" w:hAnsi="Times New Roman" w:cs="Times New Roman"/>
-          <w:color w:val="242424"/>
-          <w:spacing w:val="-1"/>
-          <w:sz w:val="24"/>
-          <w:szCs w:val="24"/>
-        </w:rPr>
-        <w:t>foreset</w:t>
-      </w:r>
-      <w:proofErr w:type="spellEnd"/>
+        <w:t xml:space="preserve"> number of trees in the foreset</w:t>
+      </w:r>
     </w:p>
     <w:p>
       <w:pPr>
@@ -8277,7 +8281,6 @@
           <w:shd w:val="clear" w:color="auto" w:fill="FFFFFF"/>
         </w:rPr>
       </w:pPr>
-      <w:proofErr w:type="spellStart"/>
       <w:r>
         <w:rPr>
           <w:rFonts w:ascii="Times New Roman" w:hAnsi="Times New Roman" w:cs="Times New Roman"/>
@@ -8286,18 +8289,7 @@
           <w:sz w:val="24"/>
           <w:szCs w:val="24"/>
         </w:rPr>
-        <w:t>max_features</w:t>
-      </w:r>
-      <w:proofErr w:type="spellEnd"/>
-      <w:r>
-        <w:rPr>
-          <w:rFonts w:ascii="Times New Roman" w:hAnsi="Times New Roman" w:cs="Times New Roman"/>
-          <w:color w:val="242424"/>
-          <w:spacing w:val="-1"/>
-          <w:sz w:val="24"/>
-          <w:szCs w:val="24"/>
-        </w:rPr>
-        <w:t xml:space="preserve"> </w:t>
+        <w:t xml:space="preserve">max_features </w:t>
       </w:r>
       <w:r>
         <w:rPr>
@@ -8387,7 +8379,6 @@
           <w:shd w:val="clear" w:color="auto" w:fill="FFFFFF"/>
         </w:rPr>
       </w:pPr>
-      <w:proofErr w:type="spellStart"/>
       <w:r>
         <w:rPr>
           <w:rFonts w:ascii="Times New Roman" w:hAnsi="Times New Roman" w:cs="Times New Roman"/>
@@ -8396,18 +8387,7 @@
           <w:sz w:val="24"/>
           <w:szCs w:val="24"/>
         </w:rPr>
-        <w:t>min_samples_leaf</w:t>
-      </w:r>
-      <w:proofErr w:type="spellEnd"/>
-      <w:r>
-        <w:rPr>
-          <w:rFonts w:ascii="Times New Roman" w:hAnsi="Times New Roman" w:cs="Times New Roman"/>
-          <w:color w:val="242424"/>
-          <w:spacing w:val="-1"/>
-          <w:sz w:val="24"/>
-          <w:szCs w:val="24"/>
-        </w:rPr>
-        <w:t xml:space="preserve"> </w:t>
+        <w:t xml:space="preserve">min_samples_leaf </w:t>
       </w:r>
       <w:r>
         <w:rPr>
@@ -8448,7 +8428,6 @@
           <w:shd w:val="clear" w:color="auto" w:fill="FFFFFF"/>
         </w:rPr>
       </w:pPr>
-      <w:proofErr w:type="spellStart"/>
       <w:r>
         <w:rPr>
           <w:rFonts w:ascii="Times New Roman" w:hAnsi="Times New Roman" w:cs="Times New Roman"/>
@@ -8457,18 +8436,7 @@
           <w:sz w:val="24"/>
           <w:szCs w:val="24"/>
         </w:rPr>
-        <w:t>min_samples_split</w:t>
-      </w:r>
-      <w:proofErr w:type="spellEnd"/>
-      <w:r>
-        <w:rPr>
-          <w:rFonts w:ascii="Times New Roman" w:hAnsi="Times New Roman" w:cs="Times New Roman"/>
-          <w:color w:val="242424"/>
-          <w:spacing w:val="-1"/>
-          <w:sz w:val="24"/>
-          <w:szCs w:val="24"/>
-        </w:rPr>
-        <w:t xml:space="preserve"> - min number of data points placed in a node before the node is split</w:t>
+        <w:t>min_samples_split - min number of data points placed in a node before the node is split</w:t>
       </w:r>
     </w:p>
     <w:p>
@@ -8644,29 +8612,7 @@
           <w:szCs w:val="21"/>
           <w:lang w:eastAsia="en-IE"/>
         </w:rPr>
-        <w:t xml:space="preserve"> '</w:t>
-      </w:r>
-      <w:proofErr w:type="spellStart"/>
-      <w:r>
-        <w:rPr>
-          <w:rFonts w:ascii="Courier New" w:eastAsia="Times New Roman" w:hAnsi="Courier New" w:cs="Courier New"/>
-          <w:color w:val="000000"/>
-          <w:sz w:val="21"/>
-          <w:szCs w:val="21"/>
-          <w:lang w:eastAsia="en-IE"/>
-        </w:rPr>
-        <w:t>min_samples_split</w:t>
-      </w:r>
-      <w:proofErr w:type="spellEnd"/>
-      <w:r>
-        <w:rPr>
-          <w:rFonts w:ascii="Courier New" w:eastAsia="Times New Roman" w:hAnsi="Courier New" w:cs="Courier New"/>
-          <w:color w:val="000000"/>
-          <w:sz w:val="21"/>
-          <w:szCs w:val="21"/>
-          <w:lang w:eastAsia="en-IE"/>
-        </w:rPr>
-        <w:t>': 10,</w:t>
+        <w:t xml:space="preserve"> 'min_samples_split': 10,</w:t>
       </w:r>
     </w:p>
     <w:p>
@@ -8709,29 +8655,7 @@
           <w:szCs w:val="21"/>
           <w:lang w:eastAsia="en-IE"/>
         </w:rPr>
-        <w:t xml:space="preserve"> '</w:t>
-      </w:r>
-      <w:proofErr w:type="spellStart"/>
-      <w:r>
-        <w:rPr>
-          <w:rFonts w:ascii="Courier New" w:eastAsia="Times New Roman" w:hAnsi="Courier New" w:cs="Courier New"/>
-          <w:color w:val="000000"/>
-          <w:sz w:val="21"/>
-          <w:szCs w:val="21"/>
-          <w:lang w:eastAsia="en-IE"/>
-        </w:rPr>
-        <w:t>min_samples_leaf</w:t>
-      </w:r>
-      <w:proofErr w:type="spellEnd"/>
-      <w:r>
-        <w:rPr>
-          <w:rFonts w:ascii="Courier New" w:eastAsia="Times New Roman" w:hAnsi="Courier New" w:cs="Courier New"/>
-          <w:color w:val="000000"/>
-          <w:sz w:val="21"/>
-          <w:szCs w:val="21"/>
-          <w:lang w:eastAsia="en-IE"/>
-        </w:rPr>
-        <w:t>': 4,</w:t>
+        <w:t xml:space="preserve"> 'min_samples_leaf': 4,</w:t>
       </w:r>
     </w:p>
     <w:p>
@@ -8774,29 +8698,7 @@
           <w:szCs w:val="21"/>
           <w:lang w:eastAsia="en-IE"/>
         </w:rPr>
-        <w:t xml:space="preserve"> '</w:t>
-      </w:r>
-      <w:proofErr w:type="spellStart"/>
-      <w:r>
-        <w:rPr>
-          <w:rFonts w:ascii="Courier New" w:eastAsia="Times New Roman" w:hAnsi="Courier New" w:cs="Courier New"/>
-          <w:color w:val="000000"/>
-          <w:sz w:val="21"/>
-          <w:szCs w:val="21"/>
-          <w:lang w:eastAsia="en-IE"/>
-        </w:rPr>
-        <w:t>max_features</w:t>
-      </w:r>
-      <w:proofErr w:type="spellEnd"/>
-      <w:r>
-        <w:rPr>
-          <w:rFonts w:ascii="Courier New" w:eastAsia="Times New Roman" w:hAnsi="Courier New" w:cs="Courier New"/>
-          <w:color w:val="000000"/>
-          <w:sz w:val="21"/>
-          <w:szCs w:val="21"/>
-          <w:lang w:eastAsia="en-IE"/>
-        </w:rPr>
-        <w:t>': 'auto',</w:t>
+        <w:t xml:space="preserve"> 'max_features': 'auto',</w:t>
       </w:r>
     </w:p>
     <w:p>
@@ -9615,9 +9517,8 @@
           <w:szCs w:val="24"/>
           <w:shd w:val="clear" w:color="auto" w:fill="FFFFFF"/>
         </w:rPr>
-        <w:t xml:space="preserve">With the result of the machine learning model now finalised let’s have a look at what features had the biggest impact on the model performance. To obtain importance scores for each feature attribute </w:t>
-      </w:r>
-      <w:proofErr w:type="spellStart"/>
+        <w:t xml:space="preserve">With the result of the machine learning model now finalised let’s have a look at what features had the biggest impact on the model performance. To obtain importance scores for each feature attribute feature_importances_ is used. These scores indicate </w:t>
+      </w:r>
       <w:r>
         <w:rPr>
           <w:rFonts w:ascii="Times New Roman" w:hAnsi="Times New Roman" w:cs="Times New Roman"/>
@@ -9626,10 +9527,15 @@
           <w:szCs w:val="24"/>
           <w:shd w:val="clear" w:color="auto" w:fill="FFFFFF"/>
         </w:rPr>
-        <w:t>feature_importances</w:t>
-      </w:r>
-      <w:proofErr w:type="spellEnd"/>
-      <w:r>
+        <w:t xml:space="preserve">relative contribution of every feature to the model’s predictions. </w:t>
+      </w:r>
+    </w:p>
+    <w:p>
+      <w:pPr>
+        <w:shd w:val="clear" w:color="auto" w:fill="FFFFFF"/>
+        <w:spacing w:after="0" w:line="360" w:lineRule="auto"/>
+        <w:ind w:firstLine="567"/>
+        <w:jc w:val="both"/>
         <w:rPr>
           <w:rFonts w:ascii="Times New Roman" w:hAnsi="Times New Roman" w:cs="Times New Roman"/>
           <w:spacing w:val="-1"/>
@@ -9637,8 +9543,7 @@
           <w:szCs w:val="24"/>
           <w:shd w:val="clear" w:color="auto" w:fill="FFFFFF"/>
         </w:rPr>
-        <w:t xml:space="preserve">_ is used. These scores indicate </w:t>
-      </w:r>
+      </w:pPr>
       <w:r>
         <w:rPr>
           <w:rFonts w:ascii="Times New Roman" w:hAnsi="Times New Roman" w:cs="Times New Roman"/>
@@ -9647,76 +9552,7 @@
           <w:szCs w:val="24"/>
           <w:shd w:val="clear" w:color="auto" w:fill="FFFFFF"/>
         </w:rPr>
-        <w:t xml:space="preserve">relative contribution of every feature to the model’s predictions. </w:t>
-      </w:r>
-    </w:p>
-    <w:p>
-      <w:pPr>
-        <w:shd w:val="clear" w:color="auto" w:fill="FFFFFF"/>
-        <w:spacing w:after="0" w:line="360" w:lineRule="auto"/>
-        <w:ind w:firstLine="567"/>
-        <w:jc w:val="both"/>
-        <w:rPr>
-          <w:rFonts w:ascii="Times New Roman" w:hAnsi="Times New Roman" w:cs="Times New Roman"/>
-          <w:spacing w:val="-1"/>
-          <w:sz w:val="24"/>
-          <w:szCs w:val="24"/>
-          <w:shd w:val="clear" w:color="auto" w:fill="FFFFFF"/>
-        </w:rPr>
-      </w:pPr>
-      <w:r>
-        <w:rPr>
-          <w:rFonts w:ascii="Times New Roman" w:hAnsi="Times New Roman" w:cs="Times New Roman"/>
-          <w:spacing w:val="-1"/>
-          <w:sz w:val="24"/>
-          <w:szCs w:val="24"/>
-          <w:shd w:val="clear" w:color="auto" w:fill="FFFFFF"/>
-        </w:rPr>
-        <w:t xml:space="preserve">There are in total 58 features in </w:t>
-      </w:r>
-      <w:proofErr w:type="spellStart"/>
-      <w:r>
-        <w:rPr>
-          <w:rFonts w:ascii="Times New Roman" w:hAnsi="Times New Roman" w:cs="Times New Roman"/>
-          <w:spacing w:val="-1"/>
-          <w:sz w:val="24"/>
-          <w:szCs w:val="24"/>
-          <w:shd w:val="clear" w:color="auto" w:fill="FFFFFF"/>
-        </w:rPr>
-        <w:t>df_scaled</w:t>
-      </w:r>
-      <w:proofErr w:type="spellEnd"/>
-      <w:r>
-        <w:rPr>
-          <w:rFonts w:ascii="Times New Roman" w:hAnsi="Times New Roman" w:cs="Times New Roman"/>
-          <w:spacing w:val="-1"/>
-          <w:sz w:val="24"/>
-          <w:szCs w:val="24"/>
-          <w:shd w:val="clear" w:color="auto" w:fill="FFFFFF"/>
-        </w:rPr>
-        <w:t xml:space="preserve"> </w:t>
-      </w:r>
-      <w:proofErr w:type="spellStart"/>
-      <w:r>
-        <w:rPr>
-          <w:rFonts w:ascii="Times New Roman" w:hAnsi="Times New Roman" w:cs="Times New Roman"/>
-          <w:spacing w:val="-1"/>
-          <w:sz w:val="24"/>
-          <w:szCs w:val="24"/>
-          <w:shd w:val="clear" w:color="auto" w:fill="FFFFFF"/>
-        </w:rPr>
-        <w:t>dataframe</w:t>
-      </w:r>
-      <w:proofErr w:type="spellEnd"/>
-      <w:r>
-        <w:rPr>
-          <w:rFonts w:ascii="Times New Roman" w:hAnsi="Times New Roman" w:cs="Times New Roman"/>
-          <w:spacing w:val="-1"/>
-          <w:sz w:val="24"/>
-          <w:szCs w:val="24"/>
-          <w:shd w:val="clear" w:color="auto" w:fill="FFFFFF"/>
-        </w:rPr>
-        <w:t xml:space="preserve">, and many of them have very minimal impact to the model predictions. Although these unimportant features still can be helpful in terms of making strategic decisions.  </w:t>
+        <w:t xml:space="preserve">There are in total 58 features in df_scaled dataframe, and many of them have very minimal impact to the model predictions. Although these unimportant features still can be helpful in terms of making strategic decisions.  </w:t>
       </w:r>
       <w:r>
         <w:rPr>
@@ -9849,9 +9685,8 @@
           <w:szCs w:val="24"/>
           <w:lang w:eastAsia="en-IE"/>
         </w:rPr>
-        <w:t xml:space="preserve">10. </w:t>
-      </w:r>
-      <w:proofErr w:type="spellStart"/>
+        <w:t>10. Barchart of 10 most important features</w:t>
+      </w:r>
       <w:r>
         <w:rPr>
           <w:rFonts w:ascii="Times New Roman" w:eastAsia="Times New Roman" w:hAnsi="Times New Roman" w:cs="Times New Roman"/>
@@ -9862,31 +9697,6 @@
           <w:szCs w:val="24"/>
           <w:lang w:eastAsia="en-IE"/>
         </w:rPr>
-        <w:t>Barchart</w:t>
-      </w:r>
-      <w:proofErr w:type="spellEnd"/>
-      <w:r>
-        <w:rPr>
-          <w:rFonts w:ascii="Times New Roman" w:eastAsia="Times New Roman" w:hAnsi="Times New Roman" w:cs="Times New Roman"/>
-          <w:i/>
-          <w:iCs/>
-          <w:color w:val="000000"/>
-          <w:sz w:val="24"/>
-          <w:szCs w:val="24"/>
-          <w:lang w:eastAsia="en-IE"/>
-        </w:rPr>
-        <w:t xml:space="preserve"> of 10 most important features</w:t>
-      </w:r>
-      <w:r>
-        <w:rPr>
-          <w:rFonts w:ascii="Times New Roman" w:eastAsia="Times New Roman" w:hAnsi="Times New Roman" w:cs="Times New Roman"/>
-          <w:i/>
-          <w:iCs/>
-          <w:color w:val="000000"/>
-          <w:sz w:val="24"/>
-          <w:szCs w:val="24"/>
-          <w:lang w:eastAsia="en-IE"/>
-        </w:rPr>
         <w:t>.</w:t>
       </w:r>
     </w:p>
@@ -10017,29 +9827,7 @@
           <w:szCs w:val="24"/>
           <w:shd w:val="clear" w:color="auto" w:fill="FFFFFF"/>
         </w:rPr>
-        <w:t xml:space="preserve">Category </w:t>
-      </w:r>
-      <w:proofErr w:type="spellStart"/>
-      <w:r>
-        <w:rPr>
-          <w:rFonts w:ascii="Times New Roman" w:hAnsi="Times New Roman" w:cs="Times New Roman"/>
-          <w:spacing w:val="-1"/>
-          <w:sz w:val="24"/>
-          <w:szCs w:val="24"/>
-          <w:shd w:val="clear" w:color="auto" w:fill="FFFFFF"/>
-        </w:rPr>
-        <w:t>Second_Hand</w:t>
-      </w:r>
-      <w:proofErr w:type="spellEnd"/>
-      <w:r>
-        <w:rPr>
-          <w:rFonts w:ascii="Times New Roman" w:hAnsi="Times New Roman" w:cs="Times New Roman"/>
-          <w:spacing w:val="-1"/>
-          <w:sz w:val="24"/>
-          <w:szCs w:val="24"/>
-          <w:shd w:val="clear" w:color="auto" w:fill="FFFFFF"/>
-        </w:rPr>
-        <w:t xml:space="preserve"> could be misleading as this dataset is dominated by second hand dwelling, new homes only having 87 observations.</w:t>
+        <w:t>Category Second_Hand could be misleading as this dataset is dominated by second hand dwelling, new homes only having 87 observations.</w:t>
       </w:r>
     </w:p>
     <w:p>
@@ -10262,9 +10050,8 @@
           <w:szCs w:val="24"/>
           <w:lang w:eastAsia="en-IE"/>
         </w:rPr>
-        <w:t xml:space="preserve">11. </w:t>
-      </w:r>
-      <w:proofErr w:type="spellStart"/>
+        <w:t>11. Barchart of 10 least important features</w:t>
+      </w:r>
       <w:r>
         <w:rPr>
           <w:rFonts w:ascii="Times New Roman" w:eastAsia="Times New Roman" w:hAnsi="Times New Roman" w:cs="Times New Roman"/>
@@ -10275,31 +10062,6 @@
           <w:szCs w:val="24"/>
           <w:lang w:eastAsia="en-IE"/>
         </w:rPr>
-        <w:t>Barchart</w:t>
-      </w:r>
-      <w:proofErr w:type="spellEnd"/>
-      <w:r>
-        <w:rPr>
-          <w:rFonts w:ascii="Times New Roman" w:eastAsia="Times New Roman" w:hAnsi="Times New Roman" w:cs="Times New Roman"/>
-          <w:i/>
-          <w:iCs/>
-          <w:color w:val="000000"/>
-          <w:sz w:val="24"/>
-          <w:szCs w:val="24"/>
-          <w:lang w:eastAsia="en-IE"/>
-        </w:rPr>
-        <w:t xml:space="preserve"> of 10 least important features</w:t>
-      </w:r>
-      <w:r>
-        <w:rPr>
-          <w:rFonts w:ascii="Times New Roman" w:eastAsia="Times New Roman" w:hAnsi="Times New Roman" w:cs="Times New Roman"/>
-          <w:i/>
-          <w:iCs/>
-          <w:color w:val="000000"/>
-          <w:sz w:val="24"/>
-          <w:szCs w:val="24"/>
-          <w:lang w:eastAsia="en-IE"/>
-        </w:rPr>
         <w:t>.</w:t>
       </w:r>
     </w:p>
@@ -10355,51 +10117,7 @@
           <w:szCs w:val="24"/>
           <w:shd w:val="clear" w:color="auto" w:fill="FFFFFF"/>
         </w:rPr>
-        <w:t xml:space="preserve">Although this graph may seem insignificant, it still can be helpful for analysts and strategic planners. First of all it can help to fix inaccuracies in the dataset. Here variables </w:t>
-      </w:r>
-      <w:proofErr w:type="spellStart"/>
-      <w:r>
-        <w:rPr>
-          <w:rFonts w:ascii="Times New Roman" w:hAnsi="Times New Roman" w:cs="Times New Roman"/>
-          <w:spacing w:val="-1"/>
-          <w:sz w:val="24"/>
-          <w:szCs w:val="24"/>
-          <w:shd w:val="clear" w:color="auto" w:fill="FFFFFF"/>
-        </w:rPr>
-        <w:t>Type_House</w:t>
-      </w:r>
-      <w:proofErr w:type="spellEnd"/>
-      <w:r>
-        <w:rPr>
-          <w:rFonts w:ascii="Times New Roman" w:hAnsi="Times New Roman" w:cs="Times New Roman"/>
-          <w:spacing w:val="-1"/>
-          <w:sz w:val="24"/>
-          <w:szCs w:val="24"/>
-          <w:shd w:val="clear" w:color="auto" w:fill="FFFFFF"/>
-        </w:rPr>
-        <w:t xml:space="preserve">, Ber_B1, </w:t>
-      </w:r>
-      <w:proofErr w:type="spellStart"/>
-      <w:r>
-        <w:rPr>
-          <w:rFonts w:ascii="Times New Roman" w:hAnsi="Times New Roman" w:cs="Times New Roman"/>
-          <w:spacing w:val="-1"/>
-          <w:sz w:val="24"/>
-          <w:szCs w:val="24"/>
-          <w:shd w:val="clear" w:color="auto" w:fill="FFFFFF"/>
-        </w:rPr>
-        <w:t>Type_Studio</w:t>
-      </w:r>
-      <w:proofErr w:type="spellEnd"/>
-      <w:r>
-        <w:rPr>
-          <w:rFonts w:ascii="Times New Roman" w:hAnsi="Times New Roman" w:cs="Times New Roman"/>
-          <w:spacing w:val="-1"/>
-          <w:sz w:val="24"/>
-          <w:szCs w:val="24"/>
-          <w:shd w:val="clear" w:color="auto" w:fill="FFFFFF"/>
-        </w:rPr>
-        <w:t xml:space="preserve"> have zero impact to model predictions, indicating, that these variables can be replaced, modified or even deleted. The further least important features are standing for less populated counties of Ireland, again indicating that these features have very little impact on price predictions, and perhaps very little market activity is happening in these counties comparing to large counties like Dublin.</w:t>
+        <w:t>Although this graph may seem insignificant, it still can be helpful for analysts and strategic planners. First of all it can help to fix inaccuracies in the dataset. Here variables Type_House, Ber_B1, Type_Studio have zero impact to model predictions, indicating, that these variables can be replaced, modified or even deleted. The further least important features are standing for less populated counties of Ireland, again indicating that these features have very little impact on price predictions, and perhaps very little market activity is happening in these counties comparing to large counties like Dublin.</w:t>
       </w:r>
     </w:p>
     <w:p>
@@ -10580,7 +10298,6 @@
         </w:rPr>
         <w:t xml:space="preserve"> dataset was filtered, taking out the biggest outliers, encoded and scaled. 4 machine learning models were tried – Linear Regression, K-Nearest Neighbour, </w:t>
       </w:r>
-      <w:proofErr w:type="spellStart"/>
       <w:r>
         <w:rPr>
           <w:rFonts w:ascii="Times New Roman" w:eastAsia="Times New Roman" w:hAnsi="Times New Roman" w:cs="Times New Roman"/>
@@ -10590,18 +10307,7 @@
           <w:lang w:eastAsia="en-IE"/>
         </w:rPr>
         <w:lastRenderedPageBreak/>
-        <w:t>Bayessian</w:t>
-      </w:r>
-      <w:proofErr w:type="spellEnd"/>
-      <w:r>
-        <w:rPr>
-          <w:rFonts w:ascii="Times New Roman" w:eastAsia="Times New Roman" w:hAnsi="Times New Roman" w:cs="Times New Roman"/>
-          <w:color w:val="000000"/>
-          <w:sz w:val="24"/>
-          <w:szCs w:val="24"/>
-          <w:lang w:eastAsia="en-IE"/>
-        </w:rPr>
-        <w:t xml:space="preserve"> Ridge and Random Forest. Best results were achieved by Random Forest. This model then was further used for cross-validation and hyperparameter tuning. Hyperparameter tuning further slightly improved results.</w:t>
+        <w:t>Bayessian Ridge and Random Forest. Best results were achieved by Random Forest. This model then was further used for cross-validation and hyperparameter tuning. Hyperparameter tuning further slightly improved results.</w:t>
       </w:r>
     </w:p>
     <w:p>
@@ -11815,6 +11521,155 @@
     </w:lvl>
   </w:abstractNum>
   <w:abstractNum w:abstractNumId="5" w15:restartNumberingAfterBreak="0">
+    <w:nsid w:val="1F7F0882"/>
+    <w:multiLevelType w:val="multilevel"/>
+    <w:tmpl w:val="08F29AB8"/>
+    <w:lvl w:ilvl="0">
+      <w:start w:val="1"/>
+      <w:numFmt w:val="bullet"/>
+      <w:lvlText w:val=""/>
+      <w:lvlJc w:val="left"/>
+      <w:pPr>
+        <w:tabs>
+          <w:tab w:val="num" w:pos="720"/>
+        </w:tabs>
+        <w:ind w:left="720" w:hanging="360"/>
+      </w:pPr>
+      <w:rPr>
+        <w:rFonts w:ascii="Symbol" w:hAnsi="Symbol" w:hint="default"/>
+        <w:sz w:val="20"/>
+      </w:rPr>
+    </w:lvl>
+    <w:lvl w:ilvl="1" w:tentative="1">
+      <w:start w:val="1"/>
+      <w:numFmt w:val="bullet"/>
+      <w:lvlText w:val="o"/>
+      <w:lvlJc w:val="left"/>
+      <w:pPr>
+        <w:tabs>
+          <w:tab w:val="num" w:pos="1440"/>
+        </w:tabs>
+        <w:ind w:left="1440" w:hanging="360"/>
+      </w:pPr>
+      <w:rPr>
+        <w:rFonts w:ascii="Courier New" w:hAnsi="Courier New" w:hint="default"/>
+        <w:sz w:val="20"/>
+      </w:rPr>
+    </w:lvl>
+    <w:lvl w:ilvl="2" w:tentative="1">
+      <w:start w:val="1"/>
+      <w:numFmt w:val="bullet"/>
+      <w:lvlText w:val=""/>
+      <w:lvlJc w:val="left"/>
+      <w:pPr>
+        <w:tabs>
+          <w:tab w:val="num" w:pos="2160"/>
+        </w:tabs>
+        <w:ind w:left="2160" w:hanging="360"/>
+      </w:pPr>
+      <w:rPr>
+        <w:rFonts w:ascii="Wingdings" w:hAnsi="Wingdings" w:hint="default"/>
+        <w:sz w:val="20"/>
+      </w:rPr>
+    </w:lvl>
+    <w:lvl w:ilvl="3" w:tentative="1">
+      <w:start w:val="1"/>
+      <w:numFmt w:val="bullet"/>
+      <w:lvlText w:val=""/>
+      <w:lvlJc w:val="left"/>
+      <w:pPr>
+        <w:tabs>
+          <w:tab w:val="num" w:pos="2880"/>
+        </w:tabs>
+        <w:ind w:left="2880" w:hanging="360"/>
+      </w:pPr>
+      <w:rPr>
+        <w:rFonts w:ascii="Wingdings" w:hAnsi="Wingdings" w:hint="default"/>
+        <w:sz w:val="20"/>
+      </w:rPr>
+    </w:lvl>
+    <w:lvl w:ilvl="4" w:tentative="1">
+      <w:start w:val="1"/>
+      <w:numFmt w:val="bullet"/>
+      <w:lvlText w:val=""/>
+      <w:lvlJc w:val="left"/>
+      <w:pPr>
+        <w:tabs>
+          <w:tab w:val="num" w:pos="3600"/>
+        </w:tabs>
+        <w:ind w:left="3600" w:hanging="360"/>
+      </w:pPr>
+      <w:rPr>
+        <w:rFonts w:ascii="Wingdings" w:hAnsi="Wingdings" w:hint="default"/>
+        <w:sz w:val="20"/>
+      </w:rPr>
+    </w:lvl>
+    <w:lvl w:ilvl="5" w:tentative="1">
+      <w:start w:val="1"/>
+      <w:numFmt w:val="bullet"/>
+      <w:lvlText w:val=""/>
+      <w:lvlJc w:val="left"/>
+      <w:pPr>
+        <w:tabs>
+          <w:tab w:val="num" w:pos="4320"/>
+        </w:tabs>
+        <w:ind w:left="4320" w:hanging="360"/>
+      </w:pPr>
+      <w:rPr>
+        <w:rFonts w:ascii="Wingdings" w:hAnsi="Wingdings" w:hint="default"/>
+        <w:sz w:val="20"/>
+      </w:rPr>
+    </w:lvl>
+    <w:lvl w:ilvl="6" w:tentative="1">
+      <w:start w:val="1"/>
+      <w:numFmt w:val="bullet"/>
+      <w:lvlText w:val=""/>
+      <w:lvlJc w:val="left"/>
+      <w:pPr>
+        <w:tabs>
+          <w:tab w:val="num" w:pos="5040"/>
+        </w:tabs>
+        <w:ind w:left="5040" w:hanging="360"/>
+      </w:pPr>
+      <w:rPr>
+        <w:rFonts w:ascii="Wingdings" w:hAnsi="Wingdings" w:hint="default"/>
+        <w:sz w:val="20"/>
+      </w:rPr>
+    </w:lvl>
+    <w:lvl w:ilvl="7" w:tentative="1">
+      <w:start w:val="1"/>
+      <w:numFmt w:val="bullet"/>
+      <w:lvlText w:val=""/>
+      <w:lvlJc w:val="left"/>
+      <w:pPr>
+        <w:tabs>
+          <w:tab w:val="num" w:pos="5760"/>
+        </w:tabs>
+        <w:ind w:left="5760" w:hanging="360"/>
+      </w:pPr>
+      <w:rPr>
+        <w:rFonts w:ascii="Wingdings" w:hAnsi="Wingdings" w:hint="default"/>
+        <w:sz w:val="20"/>
+      </w:rPr>
+    </w:lvl>
+    <w:lvl w:ilvl="8" w:tentative="1">
+      <w:start w:val="1"/>
+      <w:numFmt w:val="bullet"/>
+      <w:lvlText w:val=""/>
+      <w:lvlJc w:val="left"/>
+      <w:pPr>
+        <w:tabs>
+          <w:tab w:val="num" w:pos="6480"/>
+        </w:tabs>
+        <w:ind w:left="6480" w:hanging="360"/>
+      </w:pPr>
+      <w:rPr>
+        <w:rFonts w:ascii="Wingdings" w:hAnsi="Wingdings" w:hint="default"/>
+        <w:sz w:val="20"/>
+      </w:rPr>
+    </w:lvl>
+  </w:abstractNum>
+  <w:abstractNum w:abstractNumId="6" w15:restartNumberingAfterBreak="0">
     <w:nsid w:val="20DE1B68"/>
     <w:multiLevelType w:val="multilevel"/>
     <w:tmpl w:val="4F5E35BA"/>
@@ -11963,7 +11818,7 @@
       </w:rPr>
     </w:lvl>
   </w:abstractNum>
-  <w:abstractNum w:abstractNumId="6" w15:restartNumberingAfterBreak="0">
+  <w:abstractNum w:abstractNumId="7" w15:restartNumberingAfterBreak="0">
     <w:nsid w:val="20FF05C0"/>
     <w:multiLevelType w:val="hybridMultilevel"/>
     <w:tmpl w:val="B9BAA520"/>
@@ -12053,7 +11908,7 @@
       </w:pPr>
     </w:lvl>
   </w:abstractNum>
-  <w:abstractNum w:abstractNumId="7" w15:restartNumberingAfterBreak="0">
+  <w:abstractNum w:abstractNumId="8" w15:restartNumberingAfterBreak="0">
     <w:nsid w:val="26BE7CE4"/>
     <w:multiLevelType w:val="hybridMultilevel"/>
     <w:tmpl w:val="3A38F11E"/>
@@ -12166,7 +12021,7 @@
       </w:rPr>
     </w:lvl>
   </w:abstractNum>
-  <w:abstractNum w:abstractNumId="8" w15:restartNumberingAfterBreak="0">
+  <w:abstractNum w:abstractNumId="9" w15:restartNumberingAfterBreak="0">
     <w:nsid w:val="41CB4D14"/>
     <w:multiLevelType w:val="hybridMultilevel"/>
     <w:tmpl w:val="0400DAC4"/>
@@ -12255,7 +12110,7 @@
       </w:pPr>
     </w:lvl>
   </w:abstractNum>
-  <w:abstractNum w:abstractNumId="9" w15:restartNumberingAfterBreak="0">
+  <w:abstractNum w:abstractNumId="10" w15:restartNumberingAfterBreak="0">
     <w:nsid w:val="44D85011"/>
     <w:multiLevelType w:val="hybridMultilevel"/>
     <w:tmpl w:val="786E7FD4"/>
@@ -12344,7 +12199,7 @@
       </w:pPr>
     </w:lvl>
   </w:abstractNum>
-  <w:abstractNum w:abstractNumId="10" w15:restartNumberingAfterBreak="0">
+  <w:abstractNum w:abstractNumId="11" w15:restartNumberingAfterBreak="0">
     <w:nsid w:val="451B6583"/>
     <w:multiLevelType w:val="hybridMultilevel"/>
     <w:tmpl w:val="5D168384"/>
@@ -12457,7 +12312,7 @@
       </w:rPr>
     </w:lvl>
   </w:abstractNum>
-  <w:abstractNum w:abstractNumId="11" w15:restartNumberingAfterBreak="0">
+  <w:abstractNum w:abstractNumId="12" w15:restartNumberingAfterBreak="0">
     <w:nsid w:val="513A5CBE"/>
     <w:multiLevelType w:val="multilevel"/>
     <w:tmpl w:val="4D92363E"/>
@@ -12578,7 +12433,7 @@
       </w:rPr>
     </w:lvl>
   </w:abstractNum>
-  <w:abstractNum w:abstractNumId="12" w15:restartNumberingAfterBreak="0">
+  <w:abstractNum w:abstractNumId="13" w15:restartNumberingAfterBreak="0">
     <w:nsid w:val="52E90E29"/>
     <w:multiLevelType w:val="hybridMultilevel"/>
     <w:tmpl w:val="92461C50"/>
@@ -12690,7 +12545,7 @@
       </w:rPr>
     </w:lvl>
   </w:abstractNum>
-  <w:abstractNum w:abstractNumId="13" w15:restartNumberingAfterBreak="0">
+  <w:abstractNum w:abstractNumId="14" w15:restartNumberingAfterBreak="0">
     <w:nsid w:val="57812951"/>
     <w:multiLevelType w:val="hybridMultilevel"/>
     <w:tmpl w:val="4BE27A2C"/>
@@ -12780,7 +12635,7 @@
       </w:pPr>
     </w:lvl>
   </w:abstractNum>
-  <w:abstractNum w:abstractNumId="14" w15:restartNumberingAfterBreak="0">
+  <w:abstractNum w:abstractNumId="15" w15:restartNumberingAfterBreak="0">
     <w:nsid w:val="584934FA"/>
     <w:multiLevelType w:val="hybridMultilevel"/>
     <w:tmpl w:val="872C489E"/>
@@ -12892,7 +12747,7 @@
       </w:rPr>
     </w:lvl>
   </w:abstractNum>
-  <w:abstractNum w:abstractNumId="15" w15:restartNumberingAfterBreak="0">
+  <w:abstractNum w:abstractNumId="16" w15:restartNumberingAfterBreak="0">
     <w:nsid w:val="5AA94015"/>
     <w:multiLevelType w:val="multilevel"/>
     <w:tmpl w:val="E872DBAC"/>
@@ -13008,7 +12863,7 @@
       </w:pPr>
     </w:lvl>
   </w:abstractNum>
-  <w:abstractNum w:abstractNumId="16" w15:restartNumberingAfterBreak="0">
+  <w:abstractNum w:abstractNumId="17" w15:restartNumberingAfterBreak="0">
     <w:nsid w:val="5EA06DE0"/>
     <w:multiLevelType w:val="multilevel"/>
     <w:tmpl w:val="E07CA74A"/>
@@ -13157,7 +13012,7 @@
       </w:rPr>
     </w:lvl>
   </w:abstractNum>
-  <w:abstractNum w:abstractNumId="17" w15:restartNumberingAfterBreak="0">
+  <w:abstractNum w:abstractNumId="18" w15:restartNumberingAfterBreak="0">
     <w:nsid w:val="5F977BC0"/>
     <w:multiLevelType w:val="multilevel"/>
     <w:tmpl w:val="84CC246A"/>
@@ -13270,7 +13125,7 @@
       </w:pPr>
     </w:lvl>
   </w:abstractNum>
-  <w:abstractNum w:abstractNumId="18" w15:restartNumberingAfterBreak="0">
+  <w:abstractNum w:abstractNumId="19" w15:restartNumberingAfterBreak="0">
     <w:nsid w:val="61BA58BB"/>
     <w:multiLevelType w:val="multilevel"/>
     <w:tmpl w:val="BB62255A"/>
@@ -13391,7 +13246,7 @@
       </w:rPr>
     </w:lvl>
   </w:abstractNum>
-  <w:abstractNum w:abstractNumId="19" w15:restartNumberingAfterBreak="0">
+  <w:abstractNum w:abstractNumId="20" w15:restartNumberingAfterBreak="0">
     <w:nsid w:val="6CEA0F4F"/>
     <w:multiLevelType w:val="multilevel"/>
     <w:tmpl w:val="EC946E5A"/>
@@ -13540,7 +13395,156 @@
       </w:rPr>
     </w:lvl>
   </w:abstractNum>
-  <w:abstractNum w:abstractNumId="20" w15:restartNumberingAfterBreak="0">
+  <w:abstractNum w:abstractNumId="21" w15:restartNumberingAfterBreak="0">
+    <w:nsid w:val="6D7154E4"/>
+    <w:multiLevelType w:val="multilevel"/>
+    <w:tmpl w:val="E7147C9C"/>
+    <w:lvl w:ilvl="0">
+      <w:start w:val="1"/>
+      <w:numFmt w:val="bullet"/>
+      <w:lvlText w:val=""/>
+      <w:lvlJc w:val="left"/>
+      <w:pPr>
+        <w:tabs>
+          <w:tab w:val="num" w:pos="720"/>
+        </w:tabs>
+        <w:ind w:left="720" w:hanging="360"/>
+      </w:pPr>
+      <w:rPr>
+        <w:rFonts w:ascii="Symbol" w:hAnsi="Symbol" w:hint="default"/>
+        <w:sz w:val="20"/>
+      </w:rPr>
+    </w:lvl>
+    <w:lvl w:ilvl="1" w:tentative="1">
+      <w:start w:val="1"/>
+      <w:numFmt w:val="bullet"/>
+      <w:lvlText w:val="o"/>
+      <w:lvlJc w:val="left"/>
+      <w:pPr>
+        <w:tabs>
+          <w:tab w:val="num" w:pos="1440"/>
+        </w:tabs>
+        <w:ind w:left="1440" w:hanging="360"/>
+      </w:pPr>
+      <w:rPr>
+        <w:rFonts w:ascii="Courier New" w:hAnsi="Courier New" w:hint="default"/>
+        <w:sz w:val="20"/>
+      </w:rPr>
+    </w:lvl>
+    <w:lvl w:ilvl="2" w:tentative="1">
+      <w:start w:val="1"/>
+      <w:numFmt w:val="bullet"/>
+      <w:lvlText w:val=""/>
+      <w:lvlJc w:val="left"/>
+      <w:pPr>
+        <w:tabs>
+          <w:tab w:val="num" w:pos="2160"/>
+        </w:tabs>
+        <w:ind w:left="2160" w:hanging="360"/>
+      </w:pPr>
+      <w:rPr>
+        <w:rFonts w:ascii="Wingdings" w:hAnsi="Wingdings" w:hint="default"/>
+        <w:sz w:val="20"/>
+      </w:rPr>
+    </w:lvl>
+    <w:lvl w:ilvl="3" w:tentative="1">
+      <w:start w:val="1"/>
+      <w:numFmt w:val="bullet"/>
+      <w:lvlText w:val=""/>
+      <w:lvlJc w:val="left"/>
+      <w:pPr>
+        <w:tabs>
+          <w:tab w:val="num" w:pos="2880"/>
+        </w:tabs>
+        <w:ind w:left="2880" w:hanging="360"/>
+      </w:pPr>
+      <w:rPr>
+        <w:rFonts w:ascii="Wingdings" w:hAnsi="Wingdings" w:hint="default"/>
+        <w:sz w:val="20"/>
+      </w:rPr>
+    </w:lvl>
+    <w:lvl w:ilvl="4" w:tentative="1">
+      <w:start w:val="1"/>
+      <w:numFmt w:val="bullet"/>
+      <w:lvlText w:val=""/>
+      <w:lvlJc w:val="left"/>
+      <w:pPr>
+        <w:tabs>
+          <w:tab w:val="num" w:pos="3600"/>
+        </w:tabs>
+        <w:ind w:left="3600" w:hanging="360"/>
+      </w:pPr>
+      <w:rPr>
+        <w:rFonts w:ascii="Wingdings" w:hAnsi="Wingdings" w:hint="default"/>
+        <w:sz w:val="20"/>
+      </w:rPr>
+    </w:lvl>
+    <w:lvl w:ilvl="5" w:tentative="1">
+      <w:start w:val="1"/>
+      <w:numFmt w:val="bullet"/>
+      <w:lvlText w:val=""/>
+      <w:lvlJc w:val="left"/>
+      <w:pPr>
+        <w:tabs>
+          <w:tab w:val="num" w:pos="4320"/>
+        </w:tabs>
+        <w:ind w:left="4320" w:hanging="360"/>
+      </w:pPr>
+      <w:rPr>
+        <w:rFonts w:ascii="Wingdings" w:hAnsi="Wingdings" w:hint="default"/>
+        <w:sz w:val="20"/>
+      </w:rPr>
+    </w:lvl>
+    <w:lvl w:ilvl="6" w:tentative="1">
+      <w:start w:val="1"/>
+      <w:numFmt w:val="bullet"/>
+      <w:lvlText w:val=""/>
+      <w:lvlJc w:val="left"/>
+      <w:pPr>
+        <w:tabs>
+          <w:tab w:val="num" w:pos="5040"/>
+        </w:tabs>
+        <w:ind w:left="5040" w:hanging="360"/>
+      </w:pPr>
+      <w:rPr>
+        <w:rFonts w:ascii="Wingdings" w:hAnsi="Wingdings" w:hint="default"/>
+        <w:sz w:val="20"/>
+      </w:rPr>
+    </w:lvl>
+    <w:lvl w:ilvl="7" w:tentative="1">
+      <w:start w:val="1"/>
+      <w:numFmt w:val="bullet"/>
+      <w:lvlText w:val=""/>
+      <w:lvlJc w:val="left"/>
+      <w:pPr>
+        <w:tabs>
+          <w:tab w:val="num" w:pos="5760"/>
+        </w:tabs>
+        <w:ind w:left="5760" w:hanging="360"/>
+      </w:pPr>
+      <w:rPr>
+        <w:rFonts w:ascii="Wingdings" w:hAnsi="Wingdings" w:hint="default"/>
+        <w:sz w:val="20"/>
+      </w:rPr>
+    </w:lvl>
+    <w:lvl w:ilvl="8" w:tentative="1">
+      <w:start w:val="1"/>
+      <w:numFmt w:val="bullet"/>
+      <w:lvlText w:val=""/>
+      <w:lvlJc w:val="left"/>
+      <w:pPr>
+        <w:tabs>
+          <w:tab w:val="num" w:pos="6480"/>
+        </w:tabs>
+        <w:ind w:left="6480" w:hanging="360"/>
+      </w:pPr>
+      <w:rPr>
+        <w:rFonts w:ascii="Wingdings" w:hAnsi="Wingdings" w:hint="default"/>
+        <w:sz w:val="20"/>
+      </w:rPr>
+    </w:lvl>
+  </w:abstractNum>
+  <w:abstractNum w:abstractNumId="22" w15:restartNumberingAfterBreak="0">
     <w:nsid w:val="723B2305"/>
     <w:multiLevelType w:val="multilevel"/>
     <w:tmpl w:val="5FACAD0C"/>
@@ -13689,7 +13693,7 @@
       </w:rPr>
     </w:lvl>
   </w:abstractNum>
-  <w:abstractNum w:abstractNumId="21" w15:restartNumberingAfterBreak="0">
+  <w:abstractNum w:abstractNumId="23" w15:restartNumberingAfterBreak="0">
     <w:nsid w:val="73247284"/>
     <w:multiLevelType w:val="hybridMultilevel"/>
     <w:tmpl w:val="3DC64A76"/>
@@ -13778,7 +13782,7 @@
       </w:pPr>
     </w:lvl>
   </w:abstractNum>
-  <w:abstractNum w:abstractNumId="22" w15:restartNumberingAfterBreak="0">
+  <w:abstractNum w:abstractNumId="24" w15:restartNumberingAfterBreak="0">
     <w:nsid w:val="76113940"/>
     <w:multiLevelType w:val="hybridMultilevel"/>
     <w:tmpl w:val="19623448"/>
@@ -13891,7 +13895,7 @@
       </w:rPr>
     </w:lvl>
   </w:abstractNum>
-  <w:abstractNum w:abstractNumId="23" w15:restartNumberingAfterBreak="0">
+  <w:abstractNum w:abstractNumId="25" w15:restartNumberingAfterBreak="0">
     <w:nsid w:val="78593300"/>
     <w:multiLevelType w:val="hybridMultilevel"/>
     <w:tmpl w:val="95381DF8"/>
@@ -13978,22 +13982,22 @@
     </w:lvl>
   </w:abstractNum>
   <w:num w:numId="1" w16cid:durableId="1529489961">
-    <w:abstractNumId w:val="11"/>
+    <w:abstractNumId w:val="12"/>
   </w:num>
   <w:num w:numId="2" w16cid:durableId="893202419">
     <w:abstractNumId w:val="1"/>
   </w:num>
   <w:num w:numId="3" w16cid:durableId="840507878">
-    <w:abstractNumId w:val="12"/>
+    <w:abstractNumId w:val="13"/>
   </w:num>
   <w:num w:numId="4" w16cid:durableId="1406804370">
-    <w:abstractNumId w:val="15"/>
+    <w:abstractNumId w:val="16"/>
   </w:num>
   <w:num w:numId="5" w16cid:durableId="1841114647">
     <w:abstractNumId w:val="4"/>
   </w:num>
   <w:num w:numId="6" w16cid:durableId="825781271">
-    <w:abstractNumId w:val="17"/>
+    <w:abstractNumId w:val="18"/>
   </w:num>
   <w:num w:numId="7" w16cid:durableId="837310009">
     <w:abstractNumId w:val="0"/>
@@ -14002,55 +14006,61 @@
     <w:abstractNumId w:val="2"/>
   </w:num>
   <w:num w:numId="9" w16cid:durableId="2039743469">
-    <w:abstractNumId w:val="14"/>
+    <w:abstractNumId w:val="15"/>
   </w:num>
   <w:num w:numId="10" w16cid:durableId="1129588777">
-    <w:abstractNumId w:val="23"/>
+    <w:abstractNumId w:val="25"/>
   </w:num>
   <w:num w:numId="11" w16cid:durableId="1143737699">
     <w:abstractNumId w:val="3"/>
   </w:num>
   <w:num w:numId="12" w16cid:durableId="500512269">
+    <w:abstractNumId w:val="22"/>
+  </w:num>
+  <w:num w:numId="13" w16cid:durableId="909269278">
+    <w:abstractNumId w:val="6"/>
+  </w:num>
+  <w:num w:numId="14" w16cid:durableId="341704974">
+    <w:abstractNumId w:val="13"/>
+  </w:num>
+  <w:num w:numId="15" w16cid:durableId="2026589750">
+    <w:abstractNumId w:val="19"/>
+  </w:num>
+  <w:num w:numId="16" w16cid:durableId="1513448859">
+    <w:abstractNumId w:val="10"/>
+  </w:num>
+  <w:num w:numId="17" w16cid:durableId="771823640">
+    <w:abstractNumId w:val="7"/>
+  </w:num>
+  <w:num w:numId="18" w16cid:durableId="593824879">
+    <w:abstractNumId w:val="9"/>
+  </w:num>
+  <w:num w:numId="19" w16cid:durableId="246234365">
+    <w:abstractNumId w:val="23"/>
+  </w:num>
+  <w:num w:numId="20" w16cid:durableId="291642698">
+    <w:abstractNumId w:val="11"/>
+  </w:num>
+  <w:num w:numId="21" w16cid:durableId="1195733034">
+    <w:abstractNumId w:val="14"/>
+  </w:num>
+  <w:num w:numId="22" w16cid:durableId="1820266817">
     <w:abstractNumId w:val="20"/>
   </w:num>
-  <w:num w:numId="13" w16cid:durableId="909269278">
+  <w:num w:numId="23" w16cid:durableId="1882864110">
+    <w:abstractNumId w:val="8"/>
+  </w:num>
+  <w:num w:numId="24" w16cid:durableId="2111658346">
+    <w:abstractNumId w:val="24"/>
+  </w:num>
+  <w:num w:numId="25" w16cid:durableId="534974433">
+    <w:abstractNumId w:val="17"/>
+  </w:num>
+  <w:num w:numId="26" w16cid:durableId="407727610">
     <w:abstractNumId w:val="5"/>
   </w:num>
-  <w:num w:numId="14" w16cid:durableId="341704974">
-    <w:abstractNumId w:val="12"/>
-  </w:num>
-  <w:num w:numId="15" w16cid:durableId="2026589750">
-    <w:abstractNumId w:val="18"/>
-  </w:num>
-  <w:num w:numId="16" w16cid:durableId="1513448859">
-    <w:abstractNumId w:val="9"/>
-  </w:num>
-  <w:num w:numId="17" w16cid:durableId="771823640">
-    <w:abstractNumId w:val="6"/>
-  </w:num>
-  <w:num w:numId="18" w16cid:durableId="593824879">
-    <w:abstractNumId w:val="8"/>
-  </w:num>
-  <w:num w:numId="19" w16cid:durableId="246234365">
+  <w:num w:numId="27" w16cid:durableId="53090071">
     <w:abstractNumId w:val="21"/>
-  </w:num>
-  <w:num w:numId="20" w16cid:durableId="291642698">
-    <w:abstractNumId w:val="10"/>
-  </w:num>
-  <w:num w:numId="21" w16cid:durableId="1195733034">
-    <w:abstractNumId w:val="13"/>
-  </w:num>
-  <w:num w:numId="22" w16cid:durableId="1820266817">
-    <w:abstractNumId w:val="19"/>
-  </w:num>
-  <w:num w:numId="23" w16cid:durableId="1882864110">
-    <w:abstractNumId w:val="7"/>
-  </w:num>
-  <w:num w:numId="24" w16cid:durableId="2111658346">
-    <w:abstractNumId w:val="22"/>
-  </w:num>
-  <w:num w:numId="25" w16cid:durableId="534974433">
-    <w:abstractNumId w:val="16"/>
   </w:num>
 </w:numbering>
 </file>
@@ -14458,7 +14468,6 @@
   <w:style w:type="character" w:default="1" w:styleId="Fontepargpadro">
     <w:name w:val="Default Paragraph Font"/>
     <w:uiPriority w:val="1"/>
-    <w:semiHidden/>
     <w:unhideWhenUsed/>
   </w:style>
   <w:style w:type="table" w:default="1" w:styleId="Tabelanormal">

</xml_diff>

<commit_message>
9.2 Use Predictive Models to Pre-emptively Regulate
</commit_message>
<xml_diff>
--- a/Capstone report.docx
+++ b/Capstone report.docx
@@ -8014,20 +8014,324 @@
           <w:szCs w:val="24"/>
           <w:lang w:eastAsia="en-IE"/>
         </w:rPr>
-        <w:t xml:space="preserve">  To address this issue, the regulatory agencies should implement a </w:t>
-      </w:r>
-      <w:proofErr w:type="spellStart"/>
-      <w:r>
-        <w:rPr>
-          <w:rFonts w:ascii="Times New Roman" w:eastAsia="Times New Roman" w:hAnsi="Times New Roman" w:cs="Times New Roman"/>
-          <w:color w:val="000000"/>
-          <w:sz w:val="24"/>
-          <w:szCs w:val="24"/>
-          <w:lang w:eastAsia="en-IE"/>
-        </w:rPr>
-        <w:t>unifor</w:t>
-      </w:r>
-      <w:proofErr w:type="spellEnd"/>
+        <w:t xml:space="preserve">  To address this issue, the regulatory agencies should implement a unifor</w:t>
+      </w:r>
+      <w:r>
+        <w:rPr>
+          <w:rFonts w:ascii="Times New Roman" w:eastAsia="Times New Roman" w:hAnsi="Times New Roman" w:cs="Times New Roman"/>
+          <w:color w:val="000000"/>
+          <w:sz w:val="24"/>
+          <w:szCs w:val="24"/>
+          <w:lang w:eastAsia="en-IE"/>
+        </w:rPr>
+        <w:t>m national survey desig</w:t>
+      </w:r>
+      <w:r>
+        <w:rPr>
+          <w:rFonts w:ascii="Times New Roman" w:eastAsia="Times New Roman" w:hAnsi="Times New Roman" w:cs="Times New Roman"/>
+          <w:color w:val="000000"/>
+          <w:sz w:val="24"/>
+          <w:szCs w:val="24"/>
+          <w:lang w:eastAsia="en-IE"/>
+        </w:rPr>
+        <w:t>n so that all states are covered equally and proportionally in the collection of fuel data. Support for mobile data collection</w:t>
+      </w:r>
+      <w:r>
+        <w:rPr>
+          <w:rFonts w:ascii="Times New Roman" w:eastAsia="Times New Roman" w:hAnsi="Times New Roman" w:cs="Times New Roman"/>
+          <w:color w:val="000000"/>
+          <w:sz w:val="24"/>
+          <w:szCs w:val="24"/>
+          <w:lang w:eastAsia="en-IE"/>
+        </w:rPr>
+        <w:t xml:space="preserve"> </w:t>
+      </w:r>
+      <w:r>
+        <w:rPr>
+          <w:rFonts w:ascii="Times New Roman" w:eastAsia="Times New Roman" w:hAnsi="Times New Roman" w:cs="Times New Roman"/>
+          <w:color w:val="000000"/>
+          <w:sz w:val="24"/>
+          <w:szCs w:val="24"/>
+          <w:lang w:eastAsia="en-IE"/>
+        </w:rPr>
+        <w:t>technology, increasing coverage of stations within underserved</w:t>
+      </w:r>
+      <w:r>
+        <w:rPr>
+          <w:rFonts w:ascii="Times New Roman" w:eastAsia="Times New Roman" w:hAnsi="Times New Roman" w:cs="Times New Roman"/>
+          <w:color w:val="000000"/>
+          <w:sz w:val="24"/>
+          <w:szCs w:val="24"/>
+          <w:lang w:eastAsia="en-IE"/>
+        </w:rPr>
+        <w:t xml:space="preserve"> markets, and required reporting requirements would improve dataset balance. Greater coverage would not only improve predictive models but also support more balance policy interventions across geographic areas.</w:t>
+      </w:r>
+    </w:p>
+    <w:p>
+      <w:pPr>
+        <w:shd w:val="clear" w:color="auto" w:fill="FFFFFF"/>
+        <w:spacing w:after="0" w:line="360" w:lineRule="auto"/>
+        <w:jc w:val="both"/>
+        <w:rPr>
+          <w:rFonts w:ascii="Times New Roman" w:eastAsia="Times New Roman" w:hAnsi="Times New Roman" w:cs="Times New Roman"/>
+          <w:color w:val="000000"/>
+          <w:sz w:val="24"/>
+          <w:szCs w:val="24"/>
+          <w:lang w:eastAsia="en-IE"/>
+        </w:rPr>
+      </w:pPr>
+    </w:p>
+    <w:p>
+      <w:pPr>
+        <w:pStyle w:val="NormalWeb"/>
+        <w:spacing w:before="0" w:beforeAutospacing="0" w:after="0" w:afterAutospacing="0"/>
+        <w:jc w:val="both"/>
+        <w:rPr>
+          <w:rFonts w:eastAsiaTheme="minorEastAsia"/>
+          <w:b/>
+          <w:bCs/>
+          <w:color w:val="000000" w:themeColor="text1"/>
+          <w:kern w:val="24"/>
+          <w:u w:val="single"/>
+        </w:rPr>
+      </w:pPr>
+      <w:r>
+        <w:rPr>
+          <w:rFonts w:eastAsiaTheme="minorEastAsia"/>
+          <w:b/>
+          <w:bCs/>
+          <w:color w:val="000000" w:themeColor="text1"/>
+          <w:kern w:val="24"/>
+          <w:u w:val="single"/>
+        </w:rPr>
+        <w:t>9.2 Use Predictive Models to </w:t>
+      </w:r>
+      <w:r>
+        <w:rPr>
+          <w:rFonts w:eastAsiaTheme="minorEastAsia"/>
+          <w:b/>
+          <w:bCs/>
+          <w:color w:val="000000" w:themeColor="text1"/>
+          <w:kern w:val="24"/>
+          <w:u w:val="single"/>
+        </w:rPr>
+        <w:t>Pre-emptively</w:t>
+      </w:r>
+      <w:r>
+        <w:rPr>
+          <w:rFonts w:eastAsiaTheme="minorEastAsia"/>
+          <w:b/>
+          <w:bCs/>
+          <w:color w:val="000000" w:themeColor="text1"/>
+          <w:kern w:val="24"/>
+          <w:u w:val="single"/>
+        </w:rPr>
+        <w:t> Regulate</w:t>
+      </w:r>
+    </w:p>
+    <w:p>
+      <w:pPr>
+        <w:shd w:val="clear" w:color="auto" w:fill="FFFFFF"/>
+        <w:spacing w:after="0" w:line="360" w:lineRule="auto"/>
+        <w:jc w:val="both"/>
+        <w:rPr>
+          <w:rFonts w:ascii="Times New Roman" w:eastAsia="Times New Roman" w:hAnsi="Times New Roman" w:cs="Times New Roman"/>
+          <w:color w:val="000000"/>
+          <w:sz w:val="24"/>
+          <w:szCs w:val="24"/>
+          <w:lang w:eastAsia="en-IE"/>
+        </w:rPr>
+      </w:pPr>
+    </w:p>
+    <w:p>
+      <w:pPr>
+        <w:shd w:val="clear" w:color="auto" w:fill="FFFFFF"/>
+        <w:spacing w:after="0" w:line="360" w:lineRule="auto"/>
+        <w:jc w:val="both"/>
+        <w:rPr>
+          <w:rFonts w:ascii="Times New Roman" w:eastAsia="Times New Roman" w:hAnsi="Times New Roman" w:cs="Times New Roman"/>
+          <w:color w:val="000000"/>
+          <w:sz w:val="24"/>
+          <w:szCs w:val="24"/>
+          <w:lang w:eastAsia="en-IE"/>
+        </w:rPr>
+      </w:pPr>
+      <w:r>
+        <w:rPr>
+          <w:rFonts w:ascii="Times New Roman" w:eastAsia="Times New Roman" w:hAnsi="Times New Roman" w:cs="Times New Roman"/>
+          <w:color w:val="000000"/>
+          <w:sz w:val="24"/>
+          <w:szCs w:val="24"/>
+          <w:lang w:eastAsia="en-IE"/>
+        </w:rPr>
+        <w:t>Random Forest Regressor was top-notch in its predictive power with a nearly perfect R2</w:t>
+      </w:r>
+      <w:r>
+        <w:rPr>
+          <w:rFonts w:ascii="Times New Roman" w:eastAsia="Times New Roman" w:hAnsi="Times New Roman" w:cs="Times New Roman"/>
+          <w:color w:val="000000"/>
+          <w:sz w:val="24"/>
+          <w:szCs w:val="24"/>
+          <w:lang w:eastAsia="en-IE"/>
+        </w:rPr>
+        <w:t xml:space="preserve"> value. This suggests that predictive analytics can prove to be a strong part</w:t>
+      </w:r>
+      <w:r>
+        <w:rPr>
+          <w:rFonts w:ascii="Times New Roman" w:eastAsia="Times New Roman" w:hAnsi="Times New Roman" w:cs="Times New Roman"/>
+          <w:color w:val="000000"/>
+          <w:sz w:val="24"/>
+          <w:szCs w:val="24"/>
+          <w:lang w:eastAsia="en-IE"/>
+        </w:rPr>
+        <w:t>ner for policymakers and regulators.</w:t>
+      </w:r>
+    </w:p>
+    <w:p>
+      <w:pPr>
+        <w:shd w:val="clear" w:color="auto" w:fill="FFFFFF"/>
+        <w:spacing w:after="0" w:line="360" w:lineRule="auto"/>
+        <w:jc w:val="both"/>
+        <w:rPr>
+          <w:rFonts w:ascii="Times New Roman" w:eastAsia="Times New Roman" w:hAnsi="Times New Roman" w:cs="Times New Roman"/>
+          <w:color w:val="000000"/>
+          <w:sz w:val="24"/>
+          <w:szCs w:val="24"/>
+          <w:lang w:eastAsia="en-IE"/>
+        </w:rPr>
+      </w:pPr>
+      <w:r>
+        <w:rPr>
+          <w:rFonts w:ascii="Times New Roman" w:eastAsia="Times New Roman" w:hAnsi="Times New Roman" w:cs="Times New Roman"/>
+          <w:color w:val="000000"/>
+          <w:sz w:val="24"/>
+          <w:szCs w:val="24"/>
+          <w:lang w:eastAsia="en-IE"/>
+        </w:rPr>
+        <w:t>It is recommended that fuel regulatory agency integrate machine learning</w:t>
+      </w:r>
+      <w:r>
+        <w:rPr>
+          <w:rFonts w:ascii="Times New Roman" w:eastAsia="Times New Roman" w:hAnsi="Times New Roman" w:cs="Times New Roman"/>
+          <w:color w:val="000000"/>
+          <w:sz w:val="24"/>
+          <w:szCs w:val="24"/>
+          <w:lang w:eastAsia="en-IE"/>
+        </w:rPr>
+        <w:t xml:space="preserve"> models into decision-making. Predictive models can be used to forecast potential</w:t>
+      </w:r>
+      <w:r>
+        <w:rPr>
+          <w:rFonts w:ascii="Times New Roman" w:eastAsia="Times New Roman" w:hAnsi="Times New Roman" w:cs="Times New Roman"/>
+          <w:color w:val="000000"/>
+          <w:sz w:val="24"/>
+          <w:szCs w:val="24"/>
+          <w:lang w:eastAsia="en-IE"/>
+        </w:rPr>
+        <w:t xml:space="preserve"> price spikes, supply chain breakdowns, or regional market irregularities before they become larger economic issues. </w:t>
+      </w:r>
+      <w:r>
+        <w:rPr>
+          <w:rFonts w:ascii="Times New Roman" w:eastAsia="Times New Roman" w:hAnsi="Times New Roman" w:cs="Times New Roman"/>
+          <w:color w:val="000000"/>
+          <w:sz w:val="24"/>
+          <w:szCs w:val="24"/>
+          <w:lang w:eastAsia="en-IE"/>
+        </w:rPr>
+        <w:t>The creation of predictive monitoring dashboards may allow proactive intervention such as adjusting tax incentives</w:t>
+      </w:r>
+      <w:r>
+        <w:rPr>
+          <w:rFonts w:ascii="Times New Roman" w:eastAsia="Times New Roman" w:hAnsi="Times New Roman" w:cs="Times New Roman"/>
+          <w:color w:val="000000"/>
+          <w:sz w:val="24"/>
+          <w:szCs w:val="24"/>
+          <w:lang w:eastAsia="en-IE"/>
+        </w:rPr>
+        <w:t xml:space="preserve">, </w:t>
+      </w:r>
+      <w:r>
+        <w:rPr>
+          <w:rFonts w:ascii="Times New Roman" w:eastAsia="Times New Roman" w:hAnsi="Times New Roman" w:cs="Times New Roman"/>
+          <w:color w:val="000000"/>
+          <w:sz w:val="24"/>
+          <w:szCs w:val="24"/>
+          <w:lang w:eastAsia="en-IE"/>
+        </w:rPr>
+        <w:t>rescheduling supply assets, or stabilizing distribution networks in anticipation of market stresses</w:t>
+      </w:r>
+      <w:r>
+        <w:rPr>
+          <w:rFonts w:ascii="Times New Roman" w:eastAsia="Times New Roman" w:hAnsi="Times New Roman" w:cs="Times New Roman"/>
+          <w:color w:val="000000"/>
+          <w:sz w:val="24"/>
+          <w:szCs w:val="24"/>
+          <w:lang w:eastAsia="en-IE"/>
+        </w:rPr>
+        <w:t>.</w:t>
+      </w:r>
+    </w:p>
+    <w:p>
+      <w:pPr>
+        <w:shd w:val="clear" w:color="auto" w:fill="FFFFFF"/>
+        <w:spacing w:after="0" w:line="360" w:lineRule="auto"/>
+        <w:jc w:val="both"/>
+        <w:rPr>
+          <w:rFonts w:ascii="Times New Roman" w:eastAsia="Times New Roman" w:hAnsi="Times New Roman" w:cs="Times New Roman"/>
+          <w:color w:val="000000"/>
+          <w:sz w:val="24"/>
+          <w:szCs w:val="24"/>
+          <w:lang w:eastAsia="en-IE"/>
+        </w:rPr>
+      </w:pPr>
+      <w:r>
+        <w:rPr>
+          <w:rFonts w:ascii="Times New Roman" w:eastAsia="Times New Roman" w:hAnsi="Times New Roman" w:cs="Times New Roman"/>
+          <w:color w:val="000000"/>
+          <w:sz w:val="24"/>
+          <w:szCs w:val="24"/>
+          <w:lang w:eastAsia="en-IE"/>
+        </w:rPr>
+        <w:t>Additionally, regular retraining of models using new data will make predictions consistent in the long run, respondi</w:t>
+      </w:r>
+      <w:r>
+        <w:rPr>
+          <w:rFonts w:ascii="Times New Roman" w:eastAsia="Times New Roman" w:hAnsi="Times New Roman" w:cs="Times New Roman"/>
+          <w:color w:val="000000"/>
+          <w:sz w:val="24"/>
+          <w:szCs w:val="24"/>
+          <w:lang w:eastAsia="en-IE"/>
+        </w:rPr>
+        <w:t>ng to changing market dynamics.</w:t>
+      </w:r>
+    </w:p>
+    <w:p>
+      <w:pPr>
+        <w:shd w:val="clear" w:color="auto" w:fill="FFFFFF"/>
+        <w:spacing w:after="0" w:line="360" w:lineRule="auto"/>
+        <w:jc w:val="both"/>
+        <w:rPr>
+          <w:rFonts w:ascii="Times New Roman" w:eastAsia="Times New Roman" w:hAnsi="Times New Roman" w:cs="Times New Roman"/>
+          <w:color w:val="000000"/>
+          <w:sz w:val="24"/>
+          <w:szCs w:val="24"/>
+          <w:lang w:eastAsia="en-IE"/>
+        </w:rPr>
+      </w:pPr>
+    </w:p>
+    <w:p>
+      <w:pPr>
+        <w:shd w:val="clear" w:color="auto" w:fill="FFFFFF"/>
+        <w:spacing w:after="0" w:line="360" w:lineRule="auto"/>
+        <w:jc w:val="both"/>
+        <w:rPr>
+          <w:rFonts w:ascii="Times New Roman" w:eastAsia="Times New Roman" w:hAnsi="Times New Roman" w:cs="Times New Roman"/>
+          <w:color w:val="000000"/>
+          <w:sz w:val="24"/>
+          <w:szCs w:val="24"/>
+          <w:lang w:eastAsia="en-IE"/>
+        </w:rPr>
+      </w:pPr>
     </w:p>
     <w:p>
       <w:pPr>
@@ -8179,6 +8483,7 @@
         <w:rPr>
           <w:noProof/>
         </w:rPr>
+        <w:lastRenderedPageBreak/>
         <w:t xml:space="preserve">Anon., 2023. </w:t>
       </w:r>
       <w:r>

</xml_diff>